<commit_message>
Updated files from March 21 class
</commit_message>
<xml_diff>
--- a/Class Notes Ongoing.docx
+++ b/Class Notes Ongoing.docx
@@ -4,6 +4,8 @@
   <w:background w:color="FFFFFF"/>
   <w:body>
     <w:p>
+      <w:bookmarkStart w:id="0" w:name="_GoBack"/>
+      <w:bookmarkEnd w:id="0"/>
       <w:r>
         <w:rPr>
           <w:b/>
@@ -20,25 +22,20 @@
       <w:pPr>
         <w:numPr>
           <w:ilvl w:val="0"/>
-          <w:numId w:val="10"/>
-        </w:numPr>
-        <w:ind w:hanging="360"/>
-        <w:contextualSpacing/>
-      </w:pPr>
-      <w:proofErr w:type="spellStart"/>
-      <w:r>
-        <w:t>pwd</w:t>
-      </w:r>
-      <w:proofErr w:type="spellEnd"/>
-      <w:r>
-        <w:t xml:space="preserve"> (present working directory: tells you where on your computer you are)</w:t>
-      </w:r>
-    </w:p>
-    <w:p>
-      <w:pPr>
-        <w:numPr>
-          <w:ilvl w:val="1"/>
-          <w:numId w:val="10"/>
+          <w:numId w:val="12"/>
+        </w:numPr>
+        <w:ind w:hanging="360"/>
+        <w:contextualSpacing/>
+      </w:pPr>
+      <w:r>
+        <w:t>pwd (present working directory: tells you where on your computer you are)</w:t>
+      </w:r>
+    </w:p>
+    <w:p>
+      <w:pPr>
+        <w:numPr>
+          <w:ilvl w:val="1"/>
+          <w:numId w:val="12"/>
         </w:numPr>
         <w:ind w:hanging="360"/>
         <w:contextualSpacing/>
@@ -52,40 +49,27 @@
       </w:r>
       <w:proofErr w:type="gramEnd"/>
       <w:r>
-        <w:t xml:space="preserve"> a question; where in the entire directory structure of our computer are we located, </w:t>
-      </w:r>
-      <w:proofErr w:type="spellStart"/>
-      <w:r>
-        <w:t>i.e.e</w:t>
-      </w:r>
-      <w:proofErr w:type="spellEnd"/>
-      <w:r>
-        <w:t xml:space="preserve">, where are we? </w:t>
+        <w:t xml:space="preserve"> a question; where in the entire directory structure of our computer are we located, i.e.e, where are we? </w:t>
       </w:r>
     </w:p>
     <w:p>
       <w:pPr>
         <w:numPr>
           <w:ilvl w:val="2"/>
-          <w:numId w:val="10"/>
-        </w:numPr>
-        <w:ind w:hanging="360"/>
-        <w:contextualSpacing/>
-      </w:pPr>
-      <w:r>
-        <w:t>could give you something like /Users/</w:t>
-      </w:r>
-      <w:proofErr w:type="spellStart"/>
-      <w:r>
-        <w:t>carolinebauman</w:t>
-      </w:r>
-      <w:proofErr w:type="spellEnd"/>
+          <w:numId w:val="12"/>
+        </w:numPr>
+        <w:ind w:hanging="360"/>
+        <w:contextualSpacing/>
+      </w:pPr>
+      <w:r>
+        <w:t>could give you something like /Users/tracycook</w:t>
+      </w:r>
     </w:p>
     <w:p>
       <w:pPr>
         <w:numPr>
           <w:ilvl w:val="2"/>
-          <w:numId w:val="10"/>
+          <w:numId w:val="12"/>
         </w:numPr>
         <w:ind w:hanging="360"/>
         <w:contextualSpacing/>
@@ -98,7 +82,7 @@
       <w:pPr>
         <w:numPr>
           <w:ilvl w:val="0"/>
-          <w:numId w:val="10"/>
+          <w:numId w:val="12"/>
         </w:numPr>
         <w:ind w:hanging="360"/>
         <w:contextualSpacing/>
@@ -122,38 +106,36 @@
       <w:pPr>
         <w:numPr>
           <w:ilvl w:val="0"/>
-          <w:numId w:val="10"/>
-        </w:numPr>
-        <w:ind w:hanging="360"/>
-        <w:contextualSpacing/>
-      </w:pPr>
-      <w:proofErr w:type="spellStart"/>
-      <w:r>
-        <w:t>ls</w:t>
-      </w:r>
-      <w:proofErr w:type="spellEnd"/>
-      <w:r>
-        <w:t xml:space="preserve"> (list: lists files and folders in current directory that you’re in)</w:t>
-      </w:r>
-    </w:p>
-    <w:p>
-      <w:pPr>
-        <w:numPr>
-          <w:ilvl w:val="1"/>
-          <w:numId w:val="10"/>
-        </w:numPr>
-        <w:ind w:hanging="360"/>
-        <w:contextualSpacing/>
-      </w:pPr>
-      <w:r>
-        <w:t xml:space="preserve">the menu of things that are available to manipulate </w:t>
+          <w:numId w:val="12"/>
+        </w:numPr>
+        <w:ind w:hanging="360"/>
+        <w:contextualSpacing/>
+      </w:pPr>
+      <w:r>
+        <w:t>ls (list: lists files and folders in current directory that you’re in)</w:t>
+      </w:r>
+    </w:p>
+    <w:p>
+      <w:pPr>
+        <w:numPr>
+          <w:ilvl w:val="1"/>
+          <w:numId w:val="12"/>
+        </w:numPr>
+        <w:ind w:hanging="360"/>
+        <w:contextualSpacing/>
+      </w:pPr>
+      <w:r>
+        <w:t>the menu of things that are avai</w:t>
+      </w:r>
+      <w:r>
+        <w:t xml:space="preserve">lable to manipulate </w:t>
       </w:r>
     </w:p>
     <w:p>
       <w:pPr>
         <w:numPr>
           <w:ilvl w:val="0"/>
-          <w:numId w:val="10"/>
+          <w:numId w:val="12"/>
         </w:numPr>
         <w:ind w:hanging="360"/>
         <w:contextualSpacing/>
@@ -166,20 +148,23 @@
       <w:pPr>
         <w:numPr>
           <w:ilvl w:val="1"/>
-          <w:numId w:val="10"/>
-        </w:numPr>
-        <w:ind w:hanging="360"/>
-        <w:contextualSpacing/>
-      </w:pPr>
-      <w:r>
-        <w:t xml:space="preserve">allows you to move around; but need to supply with an “argument” to tell where you want to go (i.e. cd desktop) </w:t>
-      </w:r>
-    </w:p>
-    <w:p>
-      <w:pPr>
-        <w:numPr>
-          <w:ilvl w:val="1"/>
-          <w:numId w:val="10"/>
+          <w:numId w:val="12"/>
+        </w:numPr>
+        <w:ind w:hanging="360"/>
+        <w:contextualSpacing/>
+      </w:pPr>
+      <w:r>
+        <w:t>allows you to move around; but need to supply with an “argument” to tell where you want to go (i.e. cd desktop</w:t>
+      </w:r>
+      <w:r>
+        <w:t xml:space="preserve">) </w:t>
+      </w:r>
+    </w:p>
+    <w:p>
+      <w:pPr>
+        <w:numPr>
+          <w:ilvl w:val="1"/>
+          <w:numId w:val="12"/>
         </w:numPr>
         <w:ind w:hanging="360"/>
         <w:contextualSpacing/>
@@ -192,7 +177,7 @@
       <w:pPr>
         <w:numPr>
           <w:ilvl w:val="0"/>
-          <w:numId w:val="10"/>
+          <w:numId w:val="12"/>
         </w:numPr>
         <w:ind w:hanging="360"/>
         <w:contextualSpacing/>
@@ -213,7 +198,7 @@
       <w:pPr>
         <w:numPr>
           <w:ilvl w:val="0"/>
-          <w:numId w:val="10"/>
+          <w:numId w:val="12"/>
         </w:numPr>
         <w:ind w:hanging="360"/>
         <w:contextualSpacing/>
@@ -234,52 +219,39 @@
       <w:pPr>
         <w:numPr>
           <w:ilvl w:val="0"/>
-          <w:numId w:val="10"/>
-        </w:numPr>
-        <w:ind w:hanging="360"/>
-        <w:contextualSpacing/>
-      </w:pPr>
-      <w:proofErr w:type="spellStart"/>
+          <w:numId w:val="12"/>
+        </w:numPr>
+        <w:ind w:hanging="360"/>
+        <w:contextualSpacing/>
+      </w:pPr>
       <w:r>
         <w:rPr>
           <w:rFonts w:ascii="Nova Mono" w:eastAsia="Nova Mono" w:hAnsi="Nova Mono" w:cs="Nova Mono"/>
         </w:rPr>
-        <w:t>Mkdr</w:t>
-      </w:r>
-      <w:proofErr w:type="spellEnd"/>
-      <w:r>
-        <w:rPr>
-          <w:rFonts w:ascii="Nova Mono" w:eastAsia="Nova Mono" w:hAnsi="Nova Mono" w:cs="Nova Mono"/>
-        </w:rPr>
-        <w:t xml:space="preserve"> ⇒ Creates a directory </w:t>
+        <w:t xml:space="preserve">Mkdr ⇒ Creates a directory </w:t>
       </w:r>
     </w:p>
     <w:p>
       <w:pPr>
         <w:numPr>
           <w:ilvl w:val="0"/>
-          <w:numId w:val="10"/>
-        </w:numPr>
-        <w:ind w:hanging="360"/>
-        <w:contextualSpacing/>
-      </w:pPr>
-      <w:r>
-        <w:t xml:space="preserve">How to get </w:t>
-      </w:r>
-      <w:proofErr w:type="spellStart"/>
-      <w:r>
-        <w:t>github</w:t>
-      </w:r>
-      <w:proofErr w:type="spellEnd"/>
-      <w:r>
-        <w:t xml:space="preserve"> repository into Terminal (change to SSH)</w:t>
-      </w:r>
-    </w:p>
-    <w:p>
-      <w:pPr>
-        <w:numPr>
-          <w:ilvl w:val="1"/>
-          <w:numId w:val="10"/>
+          <w:numId w:val="12"/>
+        </w:numPr>
+        <w:ind w:hanging="360"/>
+        <w:contextualSpacing/>
+      </w:pPr>
+      <w:r>
+        <w:t xml:space="preserve">How to get github </w:t>
+      </w:r>
+      <w:r>
+        <w:t>repository into Terminal (change to SSH)</w:t>
+      </w:r>
+    </w:p>
+    <w:p>
+      <w:pPr>
+        <w:numPr>
+          <w:ilvl w:val="1"/>
+          <w:numId w:val="12"/>
         </w:numPr>
         <w:ind w:hanging="360"/>
         <w:contextualSpacing/>
@@ -292,7 +264,7 @@
       <w:pPr>
         <w:numPr>
           <w:ilvl w:val="1"/>
-          <w:numId w:val="10"/>
+          <w:numId w:val="12"/>
         </w:numPr>
         <w:ind w:hanging="360"/>
         <w:contextualSpacing/>
@@ -305,18 +277,13 @@
       <w:pPr>
         <w:numPr>
           <w:ilvl w:val="1"/>
-          <w:numId w:val="10"/>
-        </w:numPr>
-        <w:ind w:hanging="360"/>
-        <w:contextualSpacing/>
-      </w:pPr>
-      <w:proofErr w:type="spellStart"/>
-      <w:r>
-        <w:t>git</w:t>
-      </w:r>
-      <w:proofErr w:type="spellEnd"/>
-      <w:r>
-        <w:t xml:space="preserve"> clone (then past </w:t>
+          <w:numId w:val="12"/>
+        </w:numPr>
+        <w:ind w:hanging="360"/>
+        <w:contextualSpacing/>
+      </w:pPr>
+      <w:r>
+        <w:t xml:space="preserve">git clone (then past </w:t>
       </w:r>
       <w:hyperlink r:id="rId5">
         <w:r>
@@ -335,24 +302,15 @@
       <w:pPr>
         <w:numPr>
           <w:ilvl w:val="1"/>
-          <w:numId w:val="10"/>
-        </w:numPr>
-        <w:ind w:hanging="360"/>
-        <w:contextualSpacing/>
-      </w:pPr>
-      <w:r>
-        <w:t xml:space="preserve">i.e. </w:t>
-      </w:r>
-      <w:proofErr w:type="spellStart"/>
-      <w:r>
-        <w:t>git</w:t>
-      </w:r>
-      <w:proofErr w:type="spellEnd"/>
-      <w:r>
-        <w:t xml:space="preserve"> clone </w:t>
+          <w:numId w:val="12"/>
+        </w:numPr>
+        <w:ind w:hanging="360"/>
+        <w:contextualSpacing/>
+      </w:pPr>
+      <w:r>
+        <w:t xml:space="preserve">i.e. git clone </w:t>
       </w:r>
       <w:hyperlink r:id="rId6">
-        <w:proofErr w:type="spellStart"/>
         <w:r>
           <w:rPr>
             <w:color w:val="1155CC"/>
@@ -362,87 +320,46 @@
         </w:r>
       </w:hyperlink>
       <w:r>
-        <w:t>:CarolineBmn</w:t>
-      </w:r>
-      <w:proofErr w:type="spellEnd"/>
-      <w:r>
-        <w:t>/</w:t>
-      </w:r>
-      <w:proofErr w:type="spellStart"/>
-      <w:r>
-        <w:t>DataTest.git</w:t>
-      </w:r>
-      <w:proofErr w:type="spellEnd"/>
-      <w:r>
-        <w:t xml:space="preserve"> </w:t>
-      </w:r>
-    </w:p>
-    <w:p>
-      <w:pPr>
-        <w:numPr>
-          <w:ilvl w:val="1"/>
-          <w:numId w:val="10"/>
-        </w:numPr>
-        <w:ind w:hanging="360"/>
-        <w:contextualSpacing/>
-      </w:pPr>
-      <w:r>
-        <w:t xml:space="preserve">type </w:t>
-      </w:r>
-      <w:proofErr w:type="spellStart"/>
-      <w:r>
-        <w:t>ls</w:t>
-      </w:r>
-      <w:proofErr w:type="spellEnd"/>
-      <w:r>
-        <w:t xml:space="preserve"> -l</w:t>
-      </w:r>
-    </w:p>
-    <w:p>
-      <w:pPr>
-        <w:numPr>
-          <w:ilvl w:val="1"/>
-          <w:numId w:val="10"/>
-        </w:numPr>
-        <w:ind w:hanging="360"/>
-        <w:contextualSpacing/>
-      </w:pPr>
-      <w:r>
-        <w:t xml:space="preserve">move into repository using cd </w:t>
-      </w:r>
-      <w:proofErr w:type="spellStart"/>
-      <w:r>
-        <w:t>reposity</w:t>
-      </w:r>
-      <w:proofErr w:type="spellEnd"/>
-      <w:r>
-        <w:t xml:space="preserve"> name (i.e. cd </w:t>
-      </w:r>
-      <w:proofErr w:type="spellStart"/>
-      <w:r>
-        <w:t>datatest</w:t>
-      </w:r>
-      <w:proofErr w:type="spellEnd"/>
-      <w:r>
-        <w:t>)</w:t>
-      </w:r>
-    </w:p>
-    <w:p>
-      <w:pPr>
-        <w:numPr>
-          <w:ilvl w:val="1"/>
-          <w:numId w:val="10"/>
-        </w:numPr>
-        <w:ind w:hanging="360"/>
-        <w:contextualSpacing/>
-      </w:pPr>
-      <w:proofErr w:type="spellStart"/>
-      <w:r>
-        <w:t>ls</w:t>
-      </w:r>
-      <w:proofErr w:type="spellEnd"/>
-      <w:r>
-        <w:t xml:space="preserve"> -l </w:t>
+        <w:t xml:space="preserve">:tmcook23/DataTest.git </w:t>
+      </w:r>
+    </w:p>
+    <w:p>
+      <w:pPr>
+        <w:numPr>
+          <w:ilvl w:val="1"/>
+          <w:numId w:val="12"/>
+        </w:numPr>
+        <w:ind w:hanging="360"/>
+        <w:contextualSpacing/>
+      </w:pPr>
+      <w:r>
+        <w:t>type ls -l</w:t>
+      </w:r>
+    </w:p>
+    <w:p>
+      <w:pPr>
+        <w:numPr>
+          <w:ilvl w:val="1"/>
+          <w:numId w:val="12"/>
+        </w:numPr>
+        <w:ind w:hanging="360"/>
+        <w:contextualSpacing/>
+      </w:pPr>
+      <w:r>
+        <w:t>move into repository using cd reposity name (i.e. cd datatest)</w:t>
+      </w:r>
+    </w:p>
+    <w:p>
+      <w:pPr>
+        <w:numPr>
+          <w:ilvl w:val="1"/>
+          <w:numId w:val="12"/>
+        </w:numPr>
+        <w:ind w:hanging="360"/>
+        <w:contextualSpacing/>
+      </w:pPr>
+      <w:r>
+        <w:t xml:space="preserve">ls -l </w:t>
       </w:r>
     </w:p>
     <w:p/>
@@ -453,40 +370,14 @@
           <w:b/>
           <w:u w:val="single"/>
         </w:rPr>
-        <w:t xml:space="preserve">Week 3 Monday (Jackie </w:t>
-      </w:r>
-      <w:proofErr w:type="spellStart"/>
-      <w:r>
-        <w:rPr>
-          <w:b/>
-          <w:u w:val="single"/>
-        </w:rPr>
-        <w:t>Kazil</w:t>
-      </w:r>
-      <w:proofErr w:type="spellEnd"/>
-      <w:r>
-        <w:rPr>
-          <w:b/>
-          <w:u w:val="single"/>
-        </w:rPr>
-        <w:t>)</w:t>
+        <w:t>Week 3 Monday (Jackie Kazil)</w:t>
       </w:r>
     </w:p>
     <w:p/>
     <w:p>
-      <w:proofErr w:type="spellStart"/>
-      <w:r>
-        <w:t>Git</w:t>
-      </w:r>
-      <w:proofErr w:type="spellEnd"/>
-      <w:r>
-        <w:t xml:space="preserve"> and </w:t>
-      </w:r>
-      <w:proofErr w:type="spellStart"/>
-      <w:r>
-        <w:t>Github</w:t>
-      </w:r>
-      <w:proofErr w:type="spellEnd"/>
+      <w:r>
+        <w:t>Git and Github</w:t>
+      </w:r>
     </w:p>
     <w:p>
       <w:pPr>
@@ -497,21 +388,8 @@
         <w:ind w:hanging="360"/>
         <w:contextualSpacing/>
       </w:pPr>
-      <w:proofErr w:type="spellStart"/>
-      <w:r>
-        <w:t>Git</w:t>
-      </w:r>
-      <w:proofErr w:type="spellEnd"/>
-      <w:r>
-        <w:t xml:space="preserve"> is the tool, </w:t>
-      </w:r>
-      <w:proofErr w:type="spellStart"/>
-      <w:r>
-        <w:t>github</w:t>
-      </w:r>
-      <w:proofErr w:type="spellEnd"/>
-      <w:r>
-        <w:t xml:space="preserve"> is the hosted service for that tool </w:t>
+      <w:r>
+        <w:t xml:space="preserve">Git is the tool, github is the hosted service for that tool </w:t>
       </w:r>
     </w:p>
     <w:p>
@@ -523,13 +401,8 @@
         <w:ind w:hanging="360"/>
         <w:contextualSpacing/>
       </w:pPr>
-      <w:proofErr w:type="spellStart"/>
-      <w:r>
-        <w:t>Git</w:t>
-      </w:r>
-      <w:proofErr w:type="spellEnd"/>
-      <w:r>
-        <w:t xml:space="preserve"> = a version control system that allows you to record the differences in your work as you change code</w:t>
+      <w:r>
+        <w:t>Git = a version control system that allows you to record the differences in your work as you change code</w:t>
       </w:r>
     </w:p>
     <w:p>
@@ -547,7 +420,14 @@
             <w:color w:val="1155CC"/>
             <w:u w:val="single"/>
           </w:rPr>
-          <w:t>https://help.github.com/articles/generating-an-ssh-key/</w:t>
+          <w:t>https://help.gi</w:t>
+        </w:r>
+        <w:r>
+          <w:rPr>
+            <w:color w:val="1155CC"/>
+            <w:u w:val="single"/>
+          </w:rPr>
+          <w:t>thub.com/articles/generating-an-ssh-key/</w:t>
         </w:r>
       </w:hyperlink>
     </w:p>
@@ -574,15 +454,7 @@
         <w:contextualSpacing/>
       </w:pPr>
       <w:r>
-        <w:t xml:space="preserve">Creating two keys: one that is public that you’ll share with </w:t>
-      </w:r>
-      <w:proofErr w:type="spellStart"/>
-      <w:r>
-        <w:t>Github</w:t>
-      </w:r>
-      <w:proofErr w:type="spellEnd"/>
-      <w:r>
-        <w:t xml:space="preserve"> and a private one that you’ll never share with anyone </w:t>
+        <w:t xml:space="preserve">Creating two keys: one that is public that you’ll share with Github and a private one that you’ll never share with anyone </w:t>
       </w:r>
     </w:p>
     <w:p>
@@ -600,7 +472,14 @@
             <w:color w:val="1155CC"/>
             <w:u w:val="single"/>
           </w:rPr>
-          <w:t>http://nvie.com/posts/a-successful-git-branching-model/</w:t>
+          <w:t>http://nv</w:t>
+        </w:r>
+        <w:r>
+          <w:rPr>
+            <w:color w:val="1155CC"/>
+            <w:u w:val="single"/>
+          </w:rPr>
+          <w:t>ie.com/posts/a-successful-git-branching-model/</w:t>
         </w:r>
       </w:hyperlink>
     </w:p>
@@ -627,15 +506,7 @@
         <w:contextualSpacing/>
       </w:pPr>
       <w:r>
-        <w:t>taking a file and entering it into version control (</w:t>
-      </w:r>
-      <w:proofErr w:type="spellStart"/>
-      <w:r>
-        <w:t>Git</w:t>
-      </w:r>
-      <w:proofErr w:type="spellEnd"/>
-      <w:r>
-        <w:t>)</w:t>
+        <w:t>taking a file and entering it into version control (Git)</w:t>
       </w:r>
     </w:p>
     <w:p>
@@ -675,15 +546,7 @@
       </w:pPr>
       <w:r>
         <w:lastRenderedPageBreak/>
-        <w:t xml:space="preserve">Can check to see what’s not pushed by using </w:t>
-      </w:r>
-      <w:proofErr w:type="spellStart"/>
-      <w:r>
-        <w:t>git</w:t>
-      </w:r>
-      <w:proofErr w:type="spellEnd"/>
-      <w:r>
-        <w:t xml:space="preserve"> status </w:t>
+        <w:t xml:space="preserve">Can check to see what’s not pushed by using git status </w:t>
       </w:r>
     </w:p>
     <w:p>
@@ -708,21 +571,26 @@
         <w:ind w:hanging="360"/>
         <w:contextualSpacing/>
       </w:pPr>
-      <w:proofErr w:type="spellStart"/>
-      <w:r>
-        <w:t>git</w:t>
-      </w:r>
-      <w:proofErr w:type="spellEnd"/>
-      <w:r>
-        <w:t xml:space="preserve"> </w:t>
+      <w:r>
+        <w:rPr>
+          <w:rFonts w:ascii="Nova Mono" w:eastAsia="Nova Mono" w:hAnsi="Nova Mono" w:cs="Nova Mono"/>
+        </w:rPr>
+        <w:t xml:space="preserve">git </w:t>
       </w:r>
       <w:proofErr w:type="gramStart"/>
       <w:r>
+        <w:rPr>
+          <w:rFonts w:ascii="Nova Mono" w:eastAsia="Nova Mono" w:hAnsi="Nova Mono" w:cs="Nova Mono"/>
+        </w:rPr>
         <w:t>add .</w:t>
       </w:r>
       <w:proofErr w:type="gramEnd"/>
       <w:r>
-        <w:t xml:space="preserve"> </w:t>
+        <w:rPr>
+          <w:rFonts w:ascii="Nova Mono" w:eastAsia="Nova Mono" w:hAnsi="Nova Mono" w:cs="Nova Mono"/>
+        </w:rPr>
+        <w:tab/>
+        <w:t>⇒ all files that have been changed since last commit</w:t>
       </w:r>
     </w:p>
     <w:p>
@@ -734,13 +602,8 @@
         <w:ind w:hanging="360"/>
         <w:contextualSpacing/>
       </w:pPr>
-      <w:proofErr w:type="spellStart"/>
-      <w:r>
-        <w:t>git</w:t>
-      </w:r>
-      <w:proofErr w:type="spellEnd"/>
-      <w:r>
-        <w:t xml:space="preserve"> commit -m 'Add filename file'</w:t>
+      <w:r>
+        <w:t>git commit -m 'Add filename file'</w:t>
       </w:r>
     </w:p>
     <w:p>
@@ -752,13 +615,44 @@
         <w:ind w:hanging="360"/>
         <w:contextualSpacing/>
       </w:pPr>
-      <w:proofErr w:type="spellStart"/>
-      <w:r>
-        <w:t>git</w:t>
-      </w:r>
-      <w:proofErr w:type="spellEnd"/>
-      <w:r>
-        <w:t xml:space="preserve"> push </w:t>
+      <w:r>
+        <w:t xml:space="preserve">git push </w:t>
+      </w:r>
+    </w:p>
+    <w:p>
+      <w:pPr>
+        <w:numPr>
+          <w:ilvl w:val="1"/>
+          <w:numId w:val="1"/>
+        </w:numPr>
+        <w:ind w:hanging="360"/>
+        <w:contextualSpacing/>
+      </w:pPr>
+      <w:r>
+        <w:t>**</w:t>
+      </w:r>
+    </w:p>
+    <w:p>
+      <w:pPr>
+        <w:numPr>
+          <w:ilvl w:val="2"/>
+          <w:numId w:val="1"/>
+        </w:numPr>
+        <w:ind w:hanging="360"/>
+        <w:contextualSpacing/>
+      </w:pPr>
+      <w:r>
+        <w:rPr>
+          <w:rFonts w:ascii="Nova Mono" w:eastAsia="Nova Mono" w:hAnsi="Nova Mono" w:cs="Nova Mono"/>
+        </w:rPr>
+        <w:t>Git add -A</w:t>
+      </w:r>
+      <w:r>
+        <w:rPr>
+          <w:rFonts w:ascii="Nova Mono" w:eastAsia="Nova Mono" w:hAnsi="Nova Mono" w:cs="Nova Mono"/>
+        </w:rPr>
+        <w:tab/>
+        <w:t xml:space="preserve">⇒ </w:t>
       </w:r>
     </w:p>
     <w:p>
@@ -784,15 +678,10 @@
         <w:contextualSpacing/>
       </w:pPr>
       <w:r>
-        <w:t>Taking a file from version control (</w:t>
-      </w:r>
-      <w:proofErr w:type="spellStart"/>
-      <w:r>
-        <w:t>Git</w:t>
-      </w:r>
-      <w:proofErr w:type="spellEnd"/>
-      <w:r>
-        <w:t>) and putting the file onto your machine</w:t>
+        <w:t>Taking a file from version control (Git) and put</w:t>
+      </w:r>
+      <w:r>
+        <w:t>ting the file onto your machine</w:t>
       </w:r>
     </w:p>
     <w:p>
@@ -805,23 +694,7 @@
         <w:contextualSpacing/>
       </w:pPr>
       <w:r>
-        <w:t xml:space="preserve">On </w:t>
-      </w:r>
-      <w:proofErr w:type="spellStart"/>
-      <w:r>
-        <w:t>Git</w:t>
-      </w:r>
-      <w:proofErr w:type="spellEnd"/>
-      <w:r>
-        <w:t xml:space="preserve">, find </w:t>
-      </w:r>
-      <w:proofErr w:type="spellStart"/>
-      <w:r>
-        <w:t>url</w:t>
-      </w:r>
-      <w:proofErr w:type="spellEnd"/>
-      <w:r>
-        <w:t xml:space="preserve"> link on main repository page next to HTTPS </w:t>
+        <w:t xml:space="preserve">On Git, find url link on main repository page next to HTTPS </w:t>
       </w:r>
     </w:p>
     <w:p>
@@ -847,23 +720,7 @@
         <w:contextualSpacing/>
       </w:pPr>
       <w:r>
-        <w:t xml:space="preserve">In </w:t>
-      </w:r>
-      <w:proofErr w:type="spellStart"/>
-      <w:r>
-        <w:t>iTerm</w:t>
-      </w:r>
-      <w:proofErr w:type="spellEnd"/>
-      <w:r>
-        <w:t>, type “</w:t>
-      </w:r>
-      <w:proofErr w:type="spellStart"/>
-      <w:r>
-        <w:t>git</w:t>
-      </w:r>
-      <w:proofErr w:type="spellEnd"/>
-      <w:r>
-        <w:t xml:space="preserve"> clone link” </w:t>
+        <w:t xml:space="preserve">In iTerm, type “git clone link” </w:t>
       </w:r>
     </w:p>
     <w:p>
@@ -876,15 +733,7 @@
         <w:contextualSpacing/>
       </w:pPr>
       <w:r>
-        <w:t>“</w:t>
-      </w:r>
-      <w:proofErr w:type="spellStart"/>
-      <w:r>
-        <w:t>Git</w:t>
-      </w:r>
-      <w:proofErr w:type="spellEnd"/>
-      <w:r>
-        <w:t xml:space="preserve"> pull” </w:t>
+        <w:t xml:space="preserve">“Git pull” </w:t>
       </w:r>
     </w:p>
     <w:p>
@@ -897,15 +746,7 @@
         <w:contextualSpacing/>
       </w:pPr>
       <w:r>
-        <w:t xml:space="preserve">lets you pull specific files. Navigate (cd) into folder (i.e. advanced-data-journalism/) then use </w:t>
-      </w:r>
-      <w:proofErr w:type="spellStart"/>
-      <w:r>
-        <w:t>git</w:t>
-      </w:r>
-      <w:proofErr w:type="spellEnd"/>
-      <w:r>
-        <w:t xml:space="preserve"> pull </w:t>
+        <w:t xml:space="preserve">lets you pull specific files. Navigate (cd) into folder (i.e. advanced-data-journalism/) then use git pull </w:t>
       </w:r>
     </w:p>
     <w:p/>
@@ -923,7 +764,7 @@
       <w:pPr>
         <w:numPr>
           <w:ilvl w:val="0"/>
-          <w:numId w:val="3"/>
+          <w:numId w:val="4"/>
         </w:numPr>
         <w:ind w:hanging="360"/>
         <w:contextualSpacing/>
@@ -936,7 +777,7 @@
       <w:pPr>
         <w:numPr>
           <w:ilvl w:val="0"/>
-          <w:numId w:val="3"/>
+          <w:numId w:val="4"/>
         </w:numPr>
         <w:ind w:hanging="360"/>
         <w:contextualSpacing/>
@@ -957,7 +798,7 @@
       <w:pPr>
         <w:numPr>
           <w:ilvl w:val="0"/>
-          <w:numId w:val="3"/>
+          <w:numId w:val="4"/>
         </w:numPr>
         <w:ind w:hanging="360"/>
         <w:contextualSpacing/>
@@ -970,20 +811,23 @@
       <w:pPr>
         <w:numPr>
           <w:ilvl w:val="1"/>
-          <w:numId w:val="3"/>
-        </w:numPr>
-        <w:ind w:hanging="360"/>
-        <w:contextualSpacing/>
-      </w:pPr>
-      <w:r>
-        <w:t xml:space="preserve">Class: like a telephone. In Python, strings, lists. Big umbrella concept that describes object we can work with in python.  </w:t>
+          <w:numId w:val="4"/>
+        </w:numPr>
+        <w:ind w:hanging="360"/>
+        <w:contextualSpacing/>
+      </w:pPr>
+      <w:r>
+        <w:t xml:space="preserve">Class: like a telephone. In </w:t>
+      </w:r>
+      <w:r>
+        <w:t xml:space="preserve">Python, strings, lists. Big umbrella concept that describes object we can work with in python.  </w:t>
       </w:r>
     </w:p>
     <w:p>
       <w:pPr>
         <w:numPr>
           <w:ilvl w:val="0"/>
-          <w:numId w:val="3"/>
+          <w:numId w:val="4"/>
         </w:numPr>
         <w:ind w:hanging="360"/>
         <w:contextualSpacing/>
@@ -999,7 +843,7 @@
       <w:pPr>
         <w:numPr>
           <w:ilvl w:val="0"/>
-          <w:numId w:val="3"/>
+          <w:numId w:val="4"/>
         </w:numPr>
         <w:ind w:hanging="360"/>
         <w:contextualSpacing/>
@@ -1012,7 +856,7 @@
       <w:pPr>
         <w:numPr>
           <w:ilvl w:val="1"/>
-          <w:numId w:val="3"/>
+          <w:numId w:val="4"/>
         </w:numPr>
         <w:ind w:hanging="360"/>
         <w:contextualSpacing/>
@@ -1025,7 +869,7 @@
       <w:pPr>
         <w:numPr>
           <w:ilvl w:val="1"/>
-          <w:numId w:val="3"/>
+          <w:numId w:val="4"/>
         </w:numPr>
         <w:ind w:hanging="360"/>
         <w:contextualSpacing/>
@@ -1038,30 +882,31 @@
       <w:pPr>
         <w:numPr>
           <w:ilvl w:val="1"/>
-          <w:numId w:val="3"/>
-        </w:numPr>
-        <w:ind w:hanging="360"/>
-        <w:contextualSpacing/>
-      </w:pPr>
-      <w:r>
-        <w:t xml:space="preserve">Can apply something to the string, like make all upper case. Called methods </w:t>
-      </w:r>
-    </w:p>
-    <w:p>
-      <w:pPr>
-        <w:numPr>
-          <w:ilvl w:val="1"/>
-          <w:numId w:val="3"/>
-        </w:numPr>
-        <w:ind w:hanging="360"/>
-        <w:contextualSpacing/>
-      </w:pPr>
-      <w:proofErr w:type="spellStart"/>
+          <w:numId w:val="4"/>
+        </w:numPr>
+        <w:ind w:hanging="360"/>
+        <w:contextualSpacing/>
+      </w:pPr>
+      <w:r>
+        <w:t>Can apply something to</w:t>
+      </w:r>
+      <w:r>
+        <w:t xml:space="preserve"> the string, like make all upper case. Called methods </w:t>
+      </w:r>
+    </w:p>
+    <w:p>
+      <w:pPr>
+        <w:numPr>
+          <w:ilvl w:val="1"/>
+          <w:numId w:val="4"/>
+        </w:numPr>
+        <w:ind w:hanging="360"/>
+        <w:contextualSpacing/>
+      </w:pPr>
       <w:proofErr w:type="gramStart"/>
       <w:r>
         <w:t>example.upper</w:t>
       </w:r>
-      <w:proofErr w:type="spellEnd"/>
       <w:proofErr w:type="gramEnd"/>
       <w:r>
         <w:t>()</w:t>
@@ -1071,7 +916,7 @@
       <w:pPr>
         <w:numPr>
           <w:ilvl w:val="1"/>
-          <w:numId w:val="3"/>
+          <w:numId w:val="4"/>
         </w:numPr>
         <w:ind w:hanging="360"/>
         <w:contextualSpacing/>
@@ -1084,7 +929,7 @@
       <w:pPr>
         <w:numPr>
           <w:ilvl w:val="1"/>
-          <w:numId w:val="3"/>
+          <w:numId w:val="4"/>
         </w:numPr>
         <w:ind w:hanging="360"/>
         <w:contextualSpacing/>
@@ -1092,12 +937,10 @@
       <w:r>
         <w:t xml:space="preserve">Formula for methods = </w:t>
       </w:r>
-      <w:proofErr w:type="spellStart"/>
       <w:proofErr w:type="gramStart"/>
       <w:r>
         <w:t>objects.methodname</w:t>
       </w:r>
-      <w:proofErr w:type="spellEnd"/>
       <w:proofErr w:type="gramEnd"/>
       <w:r>
         <w:t>()</w:t>
@@ -1116,28 +959,20 @@
       <w:pPr>
         <w:numPr>
           <w:ilvl w:val="0"/>
-          <w:numId w:val="9"/>
-        </w:numPr>
-        <w:ind w:hanging="360"/>
-        <w:contextualSpacing/>
-      </w:pPr>
-      <w:r>
-        <w:t>Save as .</w:t>
-      </w:r>
-      <w:proofErr w:type="spellStart"/>
-      <w:r>
-        <w:t>py</w:t>
-      </w:r>
-      <w:proofErr w:type="spellEnd"/>
-      <w:r>
-        <w:t xml:space="preserve"> to run as a python program</w:t>
+          <w:numId w:val="11"/>
+        </w:numPr>
+        <w:ind w:hanging="360"/>
+        <w:contextualSpacing/>
+      </w:pPr>
+      <w:r>
+        <w:t>Save as .py to run as a python program</w:t>
       </w:r>
     </w:p>
     <w:p>
       <w:pPr>
         <w:numPr>
           <w:ilvl w:val="0"/>
-          <w:numId w:val="9"/>
+          <w:numId w:val="11"/>
         </w:numPr>
         <w:ind w:hanging="360"/>
         <w:contextualSpacing/>
@@ -1151,35 +986,30 @@
       </w:r>
       <w:proofErr w:type="gramEnd"/>
       <w:r>
-        <w:t xml:space="preserve"> is filled, then it will print a certain thing </w:t>
-      </w:r>
-    </w:p>
-    <w:p>
-      <w:pPr>
-        <w:numPr>
-          <w:ilvl w:val="1"/>
-          <w:numId w:val="9"/>
-        </w:numPr>
-        <w:ind w:hanging="360"/>
-        <w:contextualSpacing/>
-      </w:pPr>
-      <w:r>
-        <w:t xml:space="preserve">ex: if </w:t>
-      </w:r>
-      <w:proofErr w:type="spellStart"/>
-      <w:r>
-        <w:t>contribution_amount</w:t>
-      </w:r>
-      <w:proofErr w:type="spellEnd"/>
-      <w:r>
-        <w:t xml:space="preserve"> &gt; 1000.00:</w:t>
-      </w:r>
-    </w:p>
-    <w:p>
-      <w:pPr>
-        <w:numPr>
-          <w:ilvl w:val="1"/>
-          <w:numId w:val="9"/>
+        <w:t xml:space="preserve"> is filled, then it will print a certain t</w:t>
+      </w:r>
+      <w:r>
+        <w:t xml:space="preserve">hing </w:t>
+      </w:r>
+    </w:p>
+    <w:p>
+      <w:pPr>
+        <w:numPr>
+          <w:ilvl w:val="1"/>
+          <w:numId w:val="11"/>
+        </w:numPr>
+        <w:ind w:hanging="360"/>
+        <w:contextualSpacing/>
+      </w:pPr>
+      <w:r>
+        <w:t>ex: if contribution_amount &gt; 1000.00:</w:t>
+      </w:r>
+    </w:p>
+    <w:p>
+      <w:pPr>
+        <w:numPr>
+          <w:ilvl w:val="1"/>
+          <w:numId w:val="11"/>
         </w:numPr>
         <w:ind w:hanging="360"/>
         <w:contextualSpacing/>
@@ -1193,7 +1023,7 @@
       <w:pPr>
         <w:numPr>
           <w:ilvl w:val="0"/>
-          <w:numId w:val="9"/>
+          <w:numId w:val="11"/>
         </w:numPr>
         <w:ind w:hanging="360"/>
         <w:contextualSpacing/>
@@ -1206,28 +1036,20 @@
       <w:pPr>
         <w:numPr>
           <w:ilvl w:val="1"/>
-          <w:numId w:val="9"/>
-        </w:numPr>
-        <w:ind w:hanging="360"/>
-        <w:contextualSpacing/>
-      </w:pPr>
-      <w:r>
-        <w:t xml:space="preserve">ex: if </w:t>
-      </w:r>
-      <w:proofErr w:type="spellStart"/>
-      <w:r>
-        <w:t>contribution_amount</w:t>
-      </w:r>
-      <w:proofErr w:type="spellEnd"/>
-      <w:r>
-        <w:t xml:space="preserve"> &gt; 1000.00:</w:t>
-      </w:r>
-    </w:p>
-    <w:p>
-      <w:pPr>
-        <w:numPr>
-          <w:ilvl w:val="1"/>
-          <w:numId w:val="9"/>
+          <w:numId w:val="11"/>
+        </w:numPr>
+        <w:ind w:hanging="360"/>
+        <w:contextualSpacing/>
+      </w:pPr>
+      <w:r>
+        <w:t>ex: if contribution_amount &gt; 1000.00:</w:t>
+      </w:r>
+    </w:p>
+    <w:p>
+      <w:pPr>
+        <w:numPr>
+          <w:ilvl w:val="1"/>
+          <w:numId w:val="11"/>
         </w:numPr>
         <w:ind w:hanging="360"/>
         <w:contextualSpacing/>
@@ -1241,25 +1063,20 @@
       <w:pPr>
         <w:numPr>
           <w:ilvl w:val="1"/>
-          <w:numId w:val="9"/>
-        </w:numPr>
-        <w:ind w:hanging="360"/>
-        <w:contextualSpacing/>
-      </w:pPr>
-      <w:proofErr w:type="spellStart"/>
-      <w:r>
-        <w:t>esle</w:t>
-      </w:r>
-      <w:proofErr w:type="spellEnd"/>
-      <w:r>
-        <w:t>:</w:t>
+          <w:numId w:val="11"/>
+        </w:numPr>
+        <w:ind w:hanging="360"/>
+        <w:contextualSpacing/>
+      </w:pPr>
+      <w:r>
+        <w:t>esle:</w:t>
       </w:r>
     </w:p>
     <w:p>
       <w:pPr>
         <w:numPr>
           <w:ilvl w:val="2"/>
-          <w:numId w:val="9"/>
+          <w:numId w:val="11"/>
         </w:numPr>
         <w:ind w:hanging="360"/>
         <w:contextualSpacing/>
@@ -1272,21 +1089,13 @@
       <w:pPr>
         <w:numPr>
           <w:ilvl w:val="0"/>
-          <w:numId w:val="9"/>
-        </w:numPr>
-        <w:ind w:hanging="360"/>
-        <w:contextualSpacing/>
-      </w:pPr>
-      <w:r>
-        <w:t>“</w:t>
-      </w:r>
-      <w:proofErr w:type="spellStart"/>
-      <w:r>
-        <w:t>elif</w:t>
-      </w:r>
-      <w:proofErr w:type="spellEnd"/>
-      <w:r>
-        <w:t xml:space="preserve">” </w:t>
+          <w:numId w:val="11"/>
+        </w:numPr>
+        <w:ind w:hanging="360"/>
+        <w:contextualSpacing/>
+      </w:pPr>
+      <w:r>
+        <w:t xml:space="preserve">“elif” </w:t>
       </w:r>
       <w:proofErr w:type="gramStart"/>
       <w:r>
@@ -1298,12 +1107,13 @@
       <w:pPr>
         <w:numPr>
           <w:ilvl w:val="0"/>
-          <w:numId w:val="9"/>
-        </w:numPr>
-        <w:ind w:hanging="360"/>
-        <w:contextualSpacing/>
-      </w:pPr>
-      <w:r>
+          <w:numId w:val="11"/>
+        </w:numPr>
+        <w:ind w:hanging="360"/>
+        <w:contextualSpacing/>
+      </w:pPr>
+      <w:r>
+        <w:lastRenderedPageBreak/>
         <w:t>LOOPS</w:t>
       </w:r>
     </w:p>
@@ -1311,50 +1121,33 @@
       <w:pPr>
         <w:numPr>
           <w:ilvl w:val="1"/>
-          <w:numId w:val="9"/>
-        </w:numPr>
-        <w:ind w:hanging="360"/>
-        <w:contextualSpacing/>
-      </w:pPr>
-      <w:r>
-        <w:t xml:space="preserve">Lists: </w:t>
-      </w:r>
-      <w:proofErr w:type="spellStart"/>
-      <w:r>
-        <w:t>abc</w:t>
-      </w:r>
-      <w:proofErr w:type="spellEnd"/>
-      <w:r>
-        <w:t xml:space="preserve"> = ['a', 'b', 'c']</w:t>
-      </w:r>
-    </w:p>
-    <w:p>
-      <w:pPr>
-        <w:numPr>
-          <w:ilvl w:val="1"/>
-          <w:numId w:val="9"/>
-        </w:numPr>
-        <w:ind w:hanging="360"/>
-        <w:contextualSpacing/>
-      </w:pPr>
-      <w:r>
-        <w:lastRenderedPageBreak/>
-        <w:t xml:space="preserve">To create a loot: for letter in </w:t>
-      </w:r>
-      <w:proofErr w:type="spellStart"/>
-      <w:r>
-        <w:t>abcs</w:t>
-      </w:r>
-      <w:proofErr w:type="spellEnd"/>
-      <w:r>
-        <w:t>:</w:t>
-      </w:r>
-    </w:p>
-    <w:p>
-      <w:pPr>
-        <w:numPr>
-          <w:ilvl w:val="1"/>
-          <w:numId w:val="9"/>
+          <w:numId w:val="11"/>
+        </w:numPr>
+        <w:ind w:hanging="360"/>
+        <w:contextualSpacing/>
+      </w:pPr>
+      <w:r>
+        <w:t>Lists: abc = ['a', 'b', 'c']</w:t>
+      </w:r>
+    </w:p>
+    <w:p>
+      <w:pPr>
+        <w:numPr>
+          <w:ilvl w:val="1"/>
+          <w:numId w:val="11"/>
+        </w:numPr>
+        <w:ind w:hanging="360"/>
+        <w:contextualSpacing/>
+      </w:pPr>
+      <w:r>
+        <w:t>To create a loot: for letter in abcs:</w:t>
+      </w:r>
+    </w:p>
+    <w:p>
+      <w:pPr>
+        <w:numPr>
+          <w:ilvl w:val="1"/>
+          <w:numId w:val="11"/>
         </w:numPr>
         <w:ind w:hanging="360"/>
         <w:contextualSpacing/>
@@ -1377,20 +1170,23 @@
       <w:pPr>
         <w:numPr>
           <w:ilvl w:val="1"/>
-          <w:numId w:val="9"/>
-        </w:numPr>
-        <w:ind w:hanging="360"/>
-        <w:contextualSpacing/>
-      </w:pPr>
-      <w:r>
-        <w:t xml:space="preserve">A loop is saying that is will apply what you want to every part of the list; doesn’t have a condition that needs to be satisfied unlike the “if” clause </w:t>
-      </w:r>
-    </w:p>
-    <w:p>
-      <w:pPr>
-        <w:numPr>
-          <w:ilvl w:val="1"/>
-          <w:numId w:val="9"/>
+          <w:numId w:val="11"/>
+        </w:numPr>
+        <w:ind w:hanging="360"/>
+        <w:contextualSpacing/>
+      </w:pPr>
+      <w:r>
+        <w:t>A loop is saying that is will apply what you want to every part of the list; doesn’t have a condition that need</w:t>
+      </w:r>
+      <w:r>
+        <w:t xml:space="preserve">s to be satisfied unlike the “if” clause </w:t>
+      </w:r>
+    </w:p>
+    <w:p>
+      <w:pPr>
+        <w:numPr>
+          <w:ilvl w:val="1"/>
+          <w:numId w:val="11"/>
         </w:numPr>
         <w:ind w:hanging="360"/>
         <w:contextualSpacing/>
@@ -1403,56 +1199,43 @@
       <w:pPr>
         <w:numPr>
           <w:ilvl w:val="1"/>
-          <w:numId w:val="9"/>
-        </w:numPr>
-        <w:ind w:hanging="360"/>
-        <w:contextualSpacing/>
-      </w:pPr>
-      <w:proofErr w:type="spellStart"/>
-      <w:r>
-        <w:t>abc</w:t>
-      </w:r>
-      <w:proofErr w:type="spellEnd"/>
-      <w:r>
-        <w:t xml:space="preserve"> = ['a', 'b', 'c']</w:t>
-      </w:r>
-    </w:p>
-    <w:p>
-      <w:pPr>
-        <w:numPr>
-          <w:ilvl w:val="1"/>
-          <w:numId w:val="9"/>
-        </w:numPr>
-        <w:ind w:hanging="360"/>
-        <w:contextualSpacing/>
-      </w:pPr>
-    </w:p>
-    <w:p>
-      <w:pPr>
-        <w:numPr>
-          <w:ilvl w:val="1"/>
-          <w:numId w:val="9"/>
-        </w:numPr>
-        <w:ind w:hanging="360"/>
-        <w:contextualSpacing/>
-      </w:pPr>
-      <w:r>
-        <w:t xml:space="preserve">for letter in </w:t>
-      </w:r>
-      <w:proofErr w:type="spellStart"/>
-      <w:r>
-        <w:t>abc</w:t>
-      </w:r>
-      <w:proofErr w:type="spellEnd"/>
-      <w:r>
-        <w:t>:</w:t>
-      </w:r>
-    </w:p>
-    <w:p>
-      <w:pPr>
-        <w:numPr>
-          <w:ilvl w:val="1"/>
-          <w:numId w:val="9"/>
+          <w:numId w:val="11"/>
+        </w:numPr>
+        <w:ind w:hanging="360"/>
+        <w:contextualSpacing/>
+      </w:pPr>
+      <w:r>
+        <w:t>abc = ['a', 'b', 'c']</w:t>
+      </w:r>
+    </w:p>
+    <w:p>
+      <w:pPr>
+        <w:numPr>
+          <w:ilvl w:val="1"/>
+          <w:numId w:val="11"/>
+        </w:numPr>
+        <w:ind w:hanging="360"/>
+        <w:contextualSpacing/>
+      </w:pPr>
+    </w:p>
+    <w:p>
+      <w:pPr>
+        <w:numPr>
+          <w:ilvl w:val="1"/>
+          <w:numId w:val="11"/>
+        </w:numPr>
+        <w:ind w:hanging="360"/>
+        <w:contextualSpacing/>
+      </w:pPr>
+      <w:r>
+        <w:t>for letter in abc:</w:t>
+      </w:r>
+    </w:p>
+    <w:p>
+      <w:pPr>
+        <w:numPr>
+          <w:ilvl w:val="1"/>
+          <w:numId w:val="11"/>
         </w:numPr>
         <w:ind w:hanging="360"/>
         <w:contextualSpacing/>
@@ -1465,7 +1248,7 @@
       <w:pPr>
         <w:numPr>
           <w:ilvl w:val="1"/>
-          <w:numId w:val="9"/>
+          <w:numId w:val="11"/>
         </w:numPr>
         <w:ind w:hanging="360"/>
         <w:contextualSpacing/>
@@ -1478,7 +1261,7 @@
       <w:pPr>
         <w:numPr>
           <w:ilvl w:val="1"/>
-          <w:numId w:val="9"/>
+          <w:numId w:val="11"/>
         </w:numPr>
         <w:ind w:hanging="360"/>
         <w:contextualSpacing/>
@@ -1491,18 +1274,13 @@
       <w:pPr>
         <w:numPr>
           <w:ilvl w:val="1"/>
-          <w:numId w:val="9"/>
-        </w:numPr>
-        <w:ind w:hanging="360"/>
-        <w:contextualSpacing/>
-      </w:pPr>
-      <w:proofErr w:type="spellStart"/>
-      <w:r>
-        <w:t>Dont</w:t>
-      </w:r>
-      <w:proofErr w:type="spellEnd"/>
-      <w:r>
-        <w:t xml:space="preserve"> forget to indent print function four spaces </w:t>
+          <w:numId w:val="11"/>
+        </w:numPr>
+        <w:ind w:hanging="360"/>
+        <w:contextualSpacing/>
+      </w:pPr>
+      <w:r>
+        <w:t xml:space="preserve">Dont forget to indent print function four spaces </w:t>
       </w:r>
     </w:p>
     <w:p/>
@@ -1519,13 +1297,8 @@
     <w:p>
       <w:proofErr w:type="gramStart"/>
       <w:r>
-        <w:t>.</w:t>
-      </w:r>
-      <w:proofErr w:type="spellStart"/>
-      <w:r>
-        <w:t>zfill</w:t>
-      </w:r>
-      <w:proofErr w:type="spellEnd"/>
+        <w:t>.zfill</w:t>
+      </w:r>
       <w:proofErr w:type="gramEnd"/>
       <w:r>
         <w:t>(width)</w:t>
@@ -1546,25 +1319,20 @@
       <w:pPr>
         <w:numPr>
           <w:ilvl w:val="0"/>
-          <w:numId w:val="6"/>
-        </w:numPr>
-        <w:ind w:hanging="360"/>
-        <w:contextualSpacing/>
-      </w:pPr>
-      <w:proofErr w:type="spellStart"/>
-      <w:r>
-        <w:t>git</w:t>
-      </w:r>
-      <w:proofErr w:type="spellEnd"/>
-      <w:r>
-        <w:t xml:space="preserve"> clone link</w:t>
-      </w:r>
-    </w:p>
-    <w:p>
-      <w:pPr>
-        <w:numPr>
-          <w:ilvl w:val="1"/>
-          <w:numId w:val="6"/>
+          <w:numId w:val="8"/>
+        </w:numPr>
+        <w:ind w:hanging="360"/>
+        <w:contextualSpacing/>
+      </w:pPr>
+      <w:r>
+        <w:t>git clone link</w:t>
+      </w:r>
+    </w:p>
+    <w:p>
+      <w:pPr>
+        <w:numPr>
+          <w:ilvl w:val="1"/>
+          <w:numId w:val="8"/>
         </w:numPr>
         <w:ind w:hanging="360"/>
         <w:contextualSpacing/>
@@ -1577,25 +1345,20 @@
       <w:pPr>
         <w:numPr>
           <w:ilvl w:val="0"/>
-          <w:numId w:val="6"/>
-        </w:numPr>
-        <w:ind w:hanging="360"/>
-        <w:contextualSpacing/>
-      </w:pPr>
-      <w:proofErr w:type="spellStart"/>
-      <w:r>
-        <w:t>git</w:t>
-      </w:r>
-      <w:proofErr w:type="spellEnd"/>
-      <w:r>
-        <w:t xml:space="preserve"> pull</w:t>
-      </w:r>
-    </w:p>
-    <w:p>
-      <w:pPr>
-        <w:numPr>
-          <w:ilvl w:val="1"/>
-          <w:numId w:val="6"/>
+          <w:numId w:val="8"/>
+        </w:numPr>
+        <w:ind w:hanging="360"/>
+        <w:contextualSpacing/>
+      </w:pPr>
+      <w:r>
+        <w:t>git pull</w:t>
+      </w:r>
+    </w:p>
+    <w:p>
+      <w:pPr>
+        <w:numPr>
+          <w:ilvl w:val="1"/>
+          <w:numId w:val="8"/>
         </w:numPr>
         <w:ind w:hanging="360"/>
         <w:contextualSpacing/>
@@ -1608,46 +1371,33 @@
       <w:pPr>
         <w:numPr>
           <w:ilvl w:val="1"/>
-          <w:numId w:val="6"/>
-        </w:numPr>
-        <w:ind w:hanging="360"/>
-        <w:contextualSpacing/>
-      </w:pPr>
-      <w:r>
-        <w:t xml:space="preserve">Navigate into the file and: </w:t>
-      </w:r>
-      <w:proofErr w:type="spellStart"/>
-      <w:r>
-        <w:t>git</w:t>
-      </w:r>
-      <w:proofErr w:type="spellEnd"/>
-      <w:r>
-        <w:t xml:space="preserve"> pull</w:t>
+          <w:numId w:val="8"/>
+        </w:numPr>
+        <w:ind w:hanging="360"/>
+        <w:contextualSpacing/>
+      </w:pPr>
+      <w:r>
+        <w:t>Navigate into the file and: git pull</w:t>
       </w:r>
     </w:p>
     <w:p>
       <w:pPr>
         <w:numPr>
           <w:ilvl w:val="0"/>
-          <w:numId w:val="6"/>
-        </w:numPr>
-        <w:ind w:hanging="360"/>
-        <w:contextualSpacing/>
-      </w:pPr>
-      <w:proofErr w:type="spellStart"/>
-      <w:r>
-        <w:t>ls</w:t>
-      </w:r>
-      <w:proofErr w:type="spellEnd"/>
-      <w:r>
-        <w:t xml:space="preserve"> -a shows hidden files</w:t>
+          <w:numId w:val="8"/>
+        </w:numPr>
+        <w:ind w:hanging="360"/>
+        <w:contextualSpacing/>
+      </w:pPr>
+      <w:r>
+        <w:t>ls -a shows hidden files</w:t>
       </w:r>
     </w:p>
     <w:p>
       <w:pPr>
         <w:numPr>
           <w:ilvl w:val="0"/>
-          <w:numId w:val="6"/>
+          <w:numId w:val="8"/>
         </w:numPr>
         <w:ind w:hanging="360"/>
         <w:contextualSpacing/>
@@ -1660,7 +1410,7 @@
       <w:pPr>
         <w:numPr>
           <w:ilvl w:val="0"/>
-          <w:numId w:val="6"/>
+          <w:numId w:val="8"/>
         </w:numPr>
         <w:ind w:hanging="360"/>
         <w:contextualSpacing/>
@@ -1673,25 +1423,20 @@
       <w:pPr>
         <w:numPr>
           <w:ilvl w:val="1"/>
-          <w:numId w:val="6"/>
-        </w:numPr>
-        <w:ind w:hanging="360"/>
-        <w:contextualSpacing/>
-      </w:pPr>
-      <w:proofErr w:type="spellStart"/>
-      <w:r>
-        <w:t>pwd</w:t>
-      </w:r>
-      <w:proofErr w:type="spellEnd"/>
-      <w:r>
-        <w:t xml:space="preserve"> will show you where you are</w:t>
-      </w:r>
-    </w:p>
-    <w:p>
-      <w:pPr>
-        <w:numPr>
-          <w:ilvl w:val="1"/>
-          <w:numId w:val="6"/>
+          <w:numId w:val="8"/>
+        </w:numPr>
+        <w:ind w:hanging="360"/>
+        <w:contextualSpacing/>
+      </w:pPr>
+      <w:r>
+        <w:t>pwd will show you where you are</w:t>
+      </w:r>
+    </w:p>
+    <w:p>
+      <w:pPr>
+        <w:numPr>
+          <w:ilvl w:val="1"/>
+          <w:numId w:val="8"/>
         </w:numPr>
         <w:ind w:hanging="360"/>
         <w:contextualSpacing/>
@@ -1731,13 +1476,8 @@
     </w:p>
     <w:p/>
     <w:p>
-      <w:proofErr w:type="spellStart"/>
-      <w:r>
-        <w:t>csvfile</w:t>
-      </w:r>
-      <w:proofErr w:type="spellEnd"/>
-      <w:r>
-        <w:t xml:space="preserve"> = </w:t>
+      <w:r>
+        <w:t xml:space="preserve">csvfile = </w:t>
       </w:r>
       <w:proofErr w:type="gramStart"/>
       <w:r>
@@ -1755,13 +1495,8 @@
       </w:r>
     </w:p>
     <w:p>
-      <w:proofErr w:type="spellStart"/>
-      <w:r>
-        <w:t>outfile</w:t>
-      </w:r>
-      <w:proofErr w:type="spellEnd"/>
-      <w:r>
-        <w:t xml:space="preserve"> = </w:t>
+      <w:r>
+        <w:t xml:space="preserve">outfile = </w:t>
       </w:r>
       <w:proofErr w:type="gramStart"/>
       <w:r>
@@ -1781,125 +1516,56 @@
     <w:p/>
     <w:p>
       <w:r>
-        <w:t xml:space="preserve"># Now a </w:t>
-      </w:r>
-      <w:proofErr w:type="spellStart"/>
-      <w:r>
-        <w:t>DictReader</w:t>
-      </w:r>
-      <w:proofErr w:type="spellEnd"/>
-      <w:r>
-        <w:t xml:space="preserve"> and </w:t>
-      </w:r>
-      <w:proofErr w:type="spellStart"/>
-      <w:r>
-        <w:t>DictWriter</w:t>
-      </w:r>
-      <w:proofErr w:type="spellEnd"/>
-    </w:p>
-    <w:p>
-      <w:r>
-        <w:t xml:space="preserve"># </w:t>
-      </w:r>
-      <w:proofErr w:type="spellStart"/>
-      <w:r>
-        <w:t>DictReader</w:t>
-      </w:r>
-      <w:proofErr w:type="spellEnd"/>
-      <w:r>
-        <w:t xml:space="preserve"> and </w:t>
-      </w:r>
-      <w:proofErr w:type="spellStart"/>
-      <w:r>
-        <w:t>DictWriter</w:t>
-      </w:r>
-      <w:proofErr w:type="spellEnd"/>
-      <w:r>
-        <w:t xml:space="preserve"> are imported libraries</w:t>
+        <w:t># Now a DictRead</w:t>
+      </w:r>
+      <w:r>
+        <w:t>er and DictWriter</w:t>
+      </w:r>
+    </w:p>
+    <w:p>
+      <w:r>
+        <w:t># DictReader and DictWriter are imported libraries</w:t>
       </w:r>
     </w:p>
     <w:p>
       <w:r>
         <w:t xml:space="preserve">reader = </w:t>
       </w:r>
-      <w:proofErr w:type="spellStart"/>
       <w:proofErr w:type="gramStart"/>
       <w:r>
         <w:t>csv.DictReader</w:t>
       </w:r>
-      <w:proofErr w:type="spellEnd"/>
       <w:proofErr w:type="gramEnd"/>
       <w:r>
-        <w:t>(</w:t>
-      </w:r>
-      <w:proofErr w:type="spellStart"/>
-      <w:r>
-        <w:t>csvfile</w:t>
-      </w:r>
-      <w:proofErr w:type="spellEnd"/>
-      <w:r>
-        <w:t>)</w:t>
+        <w:t>(csvfile)</w:t>
       </w:r>
     </w:p>
     <w:p>
       <w:r>
         <w:t xml:space="preserve">writer = </w:t>
       </w:r>
-      <w:proofErr w:type="spellStart"/>
       <w:proofErr w:type="gramStart"/>
       <w:r>
         <w:t>csv.DictWriter</w:t>
       </w:r>
-      <w:proofErr w:type="spellEnd"/>
       <w:proofErr w:type="gramEnd"/>
       <w:r>
-        <w:t>(</w:t>
-      </w:r>
-      <w:proofErr w:type="spellStart"/>
-      <w:r>
-        <w:t>outfile</w:t>
-      </w:r>
-      <w:proofErr w:type="spellEnd"/>
-      <w:r>
-        <w:t xml:space="preserve">, </w:t>
-      </w:r>
-      <w:proofErr w:type="spellStart"/>
-      <w:r>
-        <w:t>reader.fieldnames</w:t>
-      </w:r>
-      <w:proofErr w:type="spellEnd"/>
-      <w:r>
-        <w:t>)</w:t>
-      </w:r>
-    </w:p>
-    <w:p>
-      <w:r>
-        <w:t xml:space="preserve"># </w:t>
-      </w:r>
-      <w:proofErr w:type="spellStart"/>
-      <w:r>
-        <w:t>DictWriter</w:t>
-      </w:r>
-      <w:proofErr w:type="spellEnd"/>
-      <w:r>
-        <w:t xml:space="preserve"> writes to </w:t>
-      </w:r>
-      <w:proofErr w:type="spellStart"/>
-      <w:r>
-        <w:t>outfile</w:t>
-      </w:r>
-      <w:proofErr w:type="spellEnd"/>
+        <w:t>(outfile, reader.fieldnames)</w:t>
+      </w:r>
+    </w:p>
+    <w:p>
+      <w:r>
+        <w:t># DictWriter writes to outfile</w:t>
+      </w:r>
     </w:p>
     <w:p>
       <w:r>
         <w:t>#</w:t>
       </w:r>
-      <w:proofErr w:type="spellStart"/>
       <w:proofErr w:type="gramStart"/>
       <w:r>
         <w:t>reader.fieldname</w:t>
       </w:r>
-      <w:proofErr w:type="spellEnd"/>
       <w:proofErr w:type="gramEnd"/>
       <w:r>
         <w:t xml:space="preserve"> refers to the headers</w:t>
@@ -1912,12 +1578,11 @@
       </w:r>
     </w:p>
     <w:p>
-      <w:proofErr w:type="spellStart"/>
       <w:proofErr w:type="gramStart"/>
       <w:r>
+        <w:lastRenderedPageBreak/>
         <w:t>writer.writeheader</w:t>
       </w:r>
-      <w:proofErr w:type="spellEnd"/>
       <w:proofErr w:type="gramEnd"/>
       <w:r>
         <w:t>()</w:t>
@@ -1926,7 +1591,6 @@
     <w:p/>
     <w:p>
       <w:r>
-        <w:lastRenderedPageBreak/>
         <w:t># Clean and write the data to output</w:t>
       </w:r>
     </w:p>
@@ -1937,23 +1601,7 @@
     </w:p>
     <w:p>
       <w:r>
-        <w:t xml:space="preserve">    row['</w:t>
-      </w:r>
-      <w:proofErr w:type="spellStart"/>
-      <w:r>
-        <w:t>first_name</w:t>
-      </w:r>
-      <w:proofErr w:type="spellEnd"/>
-      <w:r>
-        <w:t>'] = row['</w:t>
-      </w:r>
-      <w:proofErr w:type="spellStart"/>
-      <w:r>
-        <w:t>first_name</w:t>
-      </w:r>
-      <w:proofErr w:type="spellEnd"/>
-      <w:r>
-        <w:t>'</w:t>
+        <w:t xml:space="preserve">    row['first_name'] = row['first_name'</w:t>
       </w:r>
       <w:proofErr w:type="gramStart"/>
       <w:r>
@@ -1968,12 +1616,10 @@
       <w:r>
         <w:t xml:space="preserve">    </w:t>
       </w:r>
-      <w:proofErr w:type="spellStart"/>
       <w:proofErr w:type="gramStart"/>
       <w:r>
         <w:t>writer.writerow</w:t>
       </w:r>
-      <w:proofErr w:type="spellEnd"/>
       <w:proofErr w:type="gramEnd"/>
       <w:r>
         <w:t>(row)</w:t>
@@ -2002,13 +1648,8 @@
       </w:r>
     </w:p>
     <w:p>
-      <w:proofErr w:type="spellStart"/>
-      <w:r>
-        <w:t>csvfile</w:t>
-      </w:r>
-      <w:proofErr w:type="spellEnd"/>
-      <w:r>
-        <w:t xml:space="preserve"> = </w:t>
+      <w:r>
+        <w:t xml:space="preserve">csvfile = </w:t>
       </w:r>
       <w:proofErr w:type="gramStart"/>
       <w:r>
@@ -2016,17 +1657,15 @@
       </w:r>
       <w:proofErr w:type="gramEnd"/>
       <w:r>
-        <w:t>'./data/sample.csv', 'r')</w:t>
-      </w:r>
-    </w:p>
-    <w:p>
-      <w:proofErr w:type="spellStart"/>
-      <w:r>
-        <w:t>outfile</w:t>
-      </w:r>
-      <w:proofErr w:type="spellEnd"/>
-      <w:r>
-        <w:t xml:space="preserve"> = </w:t>
+        <w:t>'./data/sample.csv', 'r</w:t>
+      </w:r>
+      <w:r>
+        <w:t>')</w:t>
+      </w:r>
+    </w:p>
+    <w:p>
+      <w:r>
+        <w:t xml:space="preserve">outfile = </w:t>
       </w:r>
       <w:proofErr w:type="gramStart"/>
       <w:r>
@@ -2040,64 +1679,25 @@
     <w:p/>
     <w:p>
       <w:r>
-        <w:t xml:space="preserve"># Now a </w:t>
-      </w:r>
-      <w:proofErr w:type="spellStart"/>
-      <w:r>
-        <w:t>DictReader</w:t>
-      </w:r>
-      <w:proofErr w:type="spellEnd"/>
-      <w:r>
-        <w:t xml:space="preserve"> and </w:t>
-      </w:r>
-      <w:proofErr w:type="spellStart"/>
-      <w:r>
-        <w:t>DictWriter</w:t>
-      </w:r>
-      <w:proofErr w:type="spellEnd"/>
-    </w:p>
-    <w:p>
-      <w:r>
-        <w:t xml:space="preserve"># </w:t>
-      </w:r>
-      <w:proofErr w:type="spellStart"/>
-      <w:r>
-        <w:t>DictReader</w:t>
-      </w:r>
-      <w:proofErr w:type="spellEnd"/>
-      <w:r>
-        <w:t xml:space="preserve"> and </w:t>
-      </w:r>
-      <w:proofErr w:type="spellStart"/>
-      <w:r>
-        <w:t>DictWriter</w:t>
-      </w:r>
-      <w:proofErr w:type="spellEnd"/>
-      <w:r>
-        <w:t xml:space="preserve"> are imported libraries</w:t>
+        <w:t># Now a DictReader and DictWriter</w:t>
+      </w:r>
+    </w:p>
+    <w:p>
+      <w:r>
+        <w:t># DictReader and DictWriter are imported libraries</w:t>
       </w:r>
     </w:p>
     <w:p>
       <w:r>
         <w:t xml:space="preserve">reader = </w:t>
       </w:r>
-      <w:proofErr w:type="spellStart"/>
       <w:proofErr w:type="gramStart"/>
       <w:r>
         <w:t>csv.DictReader</w:t>
       </w:r>
-      <w:proofErr w:type="spellEnd"/>
       <w:proofErr w:type="gramEnd"/>
       <w:r>
-        <w:t>(</w:t>
-      </w:r>
-      <w:proofErr w:type="spellStart"/>
-      <w:r>
-        <w:t>csvfile</w:t>
-      </w:r>
-      <w:proofErr w:type="spellEnd"/>
-      <w:r>
-        <w:t>)</w:t>
+        <w:t>(csvfile)</w:t>
       </w:r>
     </w:p>
     <w:p/>
@@ -2109,15 +1709,7 @@
     <w:p>
       <w:r>
         <w:tab/>
-        <w:t>print row[‘</w:t>
-      </w:r>
-      <w:proofErr w:type="spellStart"/>
-      <w:r>
-        <w:t>last_name</w:t>
-      </w:r>
-      <w:proofErr w:type="spellEnd"/>
-      <w:r>
-        <w:t>’]</w:t>
+        <w:t>print row[‘last_name’]</w:t>
       </w:r>
     </w:p>
     <w:p/>
@@ -2132,7 +1724,7 @@
       <w:pPr>
         <w:numPr>
           <w:ilvl w:val="0"/>
-          <w:numId w:val="7"/>
+          <w:numId w:val="9"/>
         </w:numPr>
         <w:ind w:hanging="360"/>
         <w:contextualSpacing/>
@@ -2145,7 +1737,7 @@
       <w:pPr>
         <w:numPr>
           <w:ilvl w:val="0"/>
-          <w:numId w:val="7"/>
+          <w:numId w:val="9"/>
         </w:numPr>
         <w:ind w:hanging="360"/>
         <w:contextualSpacing/>
@@ -2171,16 +1763,16 @@
           <w:noProof/>
         </w:rPr>
         <w:drawing>
-          <wp:inline distT="114300" distB="114300" distL="114300" distR="114300" wp14:anchorId="719D144A" wp14:editId="32204E93">
+          <wp:inline distT="114300" distB="114300" distL="114300" distR="114300" wp14:anchorId="24512FF3" wp14:editId="59A94881">
             <wp:extent cx="3938588" cy="1896921"/>
             <wp:effectExtent l="0" t="0" r="0" b="0"/>
-            <wp:docPr id="1" name="image02.png"/>
+            <wp:docPr id="2" name="image04.png"/>
             <wp:cNvGraphicFramePr/>
             <a:graphic xmlns:a="http://schemas.openxmlformats.org/drawingml/2006/main">
               <a:graphicData uri="http://schemas.openxmlformats.org/drawingml/2006/picture">
                 <pic:pic xmlns:pic="http://schemas.openxmlformats.org/drawingml/2006/picture">
                   <pic:nvPicPr>
-                    <pic:cNvPr id="0" name="image02.png"/>
+                    <pic:cNvPr id="0" name="image04.png"/>
                     <pic:cNvPicPr preferRelativeResize="0"/>
                   </pic:nvPicPr>
                   <pic:blipFill>
@@ -2222,16 +1814,16 @@
           <w:noProof/>
         </w:rPr>
         <w:drawing>
-          <wp:inline distT="114300" distB="114300" distL="114300" distR="114300" wp14:anchorId="1C732244" wp14:editId="07F63B69">
+          <wp:inline distT="114300" distB="114300" distL="114300" distR="114300" wp14:anchorId="4E4F64CA" wp14:editId="56DA70C0">
             <wp:extent cx="3976688" cy="1255796"/>
             <wp:effectExtent l="0" t="0" r="0" b="0"/>
-            <wp:docPr id="2" name="image03.png"/>
+            <wp:docPr id="3" name="image05.png"/>
             <wp:cNvGraphicFramePr/>
             <a:graphic xmlns:a="http://schemas.openxmlformats.org/drawingml/2006/main">
               <a:graphicData uri="http://schemas.openxmlformats.org/drawingml/2006/picture">
                 <pic:pic xmlns:pic="http://schemas.openxmlformats.org/drawingml/2006/picture">
                   <pic:nvPicPr>
-                    <pic:cNvPr id="0" name="image03.png"/>
+                    <pic:cNvPr id="0" name="image05.png"/>
                     <pic:cNvPicPr preferRelativeResize="0"/>
                   </pic:nvPicPr>
                   <pic:blipFill>
@@ -2267,36 +1859,12 @@
     <w:p/>
     <w:p>
       <w:r>
-        <w:t xml:space="preserve">&gt;&gt;&gt; </w:t>
-      </w:r>
-      <w:proofErr w:type="spellStart"/>
-      <w:r>
-        <w:t>chase_zip</w:t>
-      </w:r>
-      <w:proofErr w:type="spellEnd"/>
-      <w:r>
-        <w:t xml:space="preserve"> = ‘02139’</w:t>
-      </w:r>
-    </w:p>
-    <w:p>
-      <w:r>
-        <w:t xml:space="preserve">&gt;&gt;&gt; </w:t>
-      </w:r>
-      <w:proofErr w:type="spellStart"/>
-      <w:r>
-        <w:t>int</w:t>
-      </w:r>
-      <w:proofErr w:type="spellEnd"/>
-      <w:r>
-        <w:t xml:space="preserve"> (</w:t>
-      </w:r>
-      <w:proofErr w:type="spellStart"/>
-      <w:r>
-        <w:t>chase_zip</w:t>
-      </w:r>
-      <w:proofErr w:type="spellEnd"/>
-      <w:r>
-        <w:t>)</w:t>
+        <w:t>&gt;&gt;&gt; chase_zip = ‘02139’</w:t>
+      </w:r>
+    </w:p>
+    <w:p>
+      <w:r>
+        <w:t>&gt;&gt;&gt; int (chase_zip)</w:t>
       </w:r>
     </w:p>
     <w:p>
@@ -2306,44 +1874,24 @@
     </w:p>
     <w:p>
       <w:r>
-        <w:t xml:space="preserve">&gt;&gt;&gt; </w:t>
-      </w:r>
-      <w:proofErr w:type="spellStart"/>
-      <w:r>
-        <w:t>chase_zip_int</w:t>
-      </w:r>
-      <w:proofErr w:type="spellEnd"/>
-      <w:r>
-        <w:t xml:space="preserve"> = </w:t>
-      </w:r>
-      <w:proofErr w:type="spellStart"/>
+        <w:t>&gt;&gt;&gt;</w:t>
+      </w:r>
+      <w:r>
+        <w:t xml:space="preserve"> chase_zip_int = </w:t>
+      </w:r>
       <w:proofErr w:type="gramStart"/>
       <w:r>
-        <w:t>int</w:t>
-      </w:r>
-      <w:proofErr w:type="spellEnd"/>
-      <w:r>
-        <w:t>(</w:t>
-      </w:r>
-      <w:proofErr w:type="spellStart"/>
+        <w:t>int(</w:t>
+      </w:r>
       <w:proofErr w:type="gramEnd"/>
       <w:r>
-        <w:t>chase_zip</w:t>
-      </w:r>
-      <w:proofErr w:type="spellEnd"/>
-      <w:r>
-        <w:t>_</w:t>
-      </w:r>
-    </w:p>
-    <w:p>
-      <w:r>
-        <w:t xml:space="preserve">&gt;&gt;&gt; </w:t>
-      </w:r>
-      <w:proofErr w:type="spellStart"/>
-      <w:r>
-        <w:t>chase_zip_int</w:t>
-      </w:r>
-      <w:proofErr w:type="spellEnd"/>
+        <w:t>chase_zip_</w:t>
+      </w:r>
+    </w:p>
+    <w:p>
+      <w:r>
+        <w:t>&gt;&gt;&gt; chase_zip_int</w:t>
+      </w:r>
     </w:p>
     <w:p>
       <w:r>
@@ -2353,38 +1901,17 @@
     <w:p/>
     <w:p>
       <w:r>
-        <w:t xml:space="preserve">&gt;&gt;&gt; </w:t>
-      </w:r>
-      <w:proofErr w:type="spellStart"/>
-      <w:r>
-        <w:t>chase_zip_dirty</w:t>
-      </w:r>
-      <w:proofErr w:type="spellEnd"/>
-      <w:r>
-        <w:t xml:space="preserve"> = ‘2139’</w:t>
-      </w:r>
-    </w:p>
-    <w:p>
-      <w:r>
-        <w:t xml:space="preserve">&gt;&gt;&gt; </w:t>
-      </w:r>
-      <w:proofErr w:type="spellStart"/>
-      <w:r>
-        <w:t>chase_zip_clean</w:t>
-      </w:r>
-      <w:proofErr w:type="spellEnd"/>
-      <w:r>
-        <w:t xml:space="preserve"> = </w:t>
-      </w:r>
-      <w:proofErr w:type="spellStart"/>
-      <w:r>
-        <w:t>chase_zip_</w:t>
+        <w:t>&gt;&gt;&gt; chase_zip_dirty = ‘2139’</w:t>
+      </w:r>
+    </w:p>
+    <w:p>
+      <w:r>
+        <w:t>&gt;&gt;&gt; chase_zip_clean = chase_zip_</w:t>
       </w:r>
       <w:proofErr w:type="gramStart"/>
       <w:r>
         <w:t>dirty.zfill</w:t>
       </w:r>
-      <w:proofErr w:type="spellEnd"/>
       <w:proofErr w:type="gramEnd"/>
       <w:r>
         <w:t>(5)</w:t>
@@ -2392,13 +1919,8 @@
     </w:p>
     <w:p>
       <w:r>
-        <w:t xml:space="preserve">&gt;&gt;&gt; </w:t>
-      </w:r>
-      <w:proofErr w:type="spellStart"/>
-      <w:r>
-        <w:t>chase_zip_clean</w:t>
-      </w:r>
-      <w:proofErr w:type="spellEnd"/>
+        <w:t>&gt;&gt;&gt; chase_zip_clean</w:t>
+      </w:r>
     </w:p>
     <w:p>
       <w:r>
@@ -2420,7 +1942,7 @@
       <w:pPr>
         <w:numPr>
           <w:ilvl w:val="0"/>
-          <w:numId w:val="8"/>
+          <w:numId w:val="10"/>
         </w:numPr>
         <w:ind w:hanging="360"/>
         <w:contextualSpacing/>
@@ -2433,20 +1955,23 @@
       <w:pPr>
         <w:numPr>
           <w:ilvl w:val="0"/>
-          <w:numId w:val="8"/>
-        </w:numPr>
-        <w:ind w:hanging="360"/>
-        <w:contextualSpacing/>
-      </w:pPr>
-      <w:r>
-        <w:t>Request leads to a response. Response pulls the HTML</w:t>
+          <w:numId w:val="10"/>
+        </w:numPr>
+        <w:ind w:hanging="360"/>
+        <w:contextualSpacing/>
+      </w:pPr>
+      <w:r>
+        <w:t>Request</w:t>
+      </w:r>
+      <w:r>
+        <w:t xml:space="preserve"> leads to a response. Response pulls the HTML</w:t>
       </w:r>
     </w:p>
     <w:p>
       <w:pPr>
         <w:numPr>
           <w:ilvl w:val="0"/>
-          <w:numId w:val="8"/>
+          <w:numId w:val="10"/>
         </w:numPr>
         <w:ind w:hanging="360"/>
         <w:contextualSpacing/>
@@ -2459,7 +1984,7 @@
       <w:pPr>
         <w:numPr>
           <w:ilvl w:val="1"/>
-          <w:numId w:val="8"/>
+          <w:numId w:val="10"/>
         </w:numPr>
         <w:ind w:hanging="360"/>
         <w:contextualSpacing/>
@@ -2472,7 +1997,7 @@
       <w:pPr>
         <w:numPr>
           <w:ilvl w:val="1"/>
-          <w:numId w:val="8"/>
+          <w:numId w:val="10"/>
         </w:numPr>
         <w:ind w:hanging="360"/>
         <w:contextualSpacing/>
@@ -2485,7 +2010,7 @@
       <w:pPr>
         <w:numPr>
           <w:ilvl w:val="0"/>
-          <w:numId w:val="8"/>
+          <w:numId w:val="10"/>
         </w:numPr>
         <w:ind w:hanging="360"/>
         <w:contextualSpacing/>
@@ -2498,7 +2023,7 @@
       <w:pPr>
         <w:numPr>
           <w:ilvl w:val="1"/>
-          <w:numId w:val="8"/>
+          <w:numId w:val="10"/>
         </w:numPr>
         <w:ind w:hanging="360"/>
         <w:contextualSpacing/>
@@ -2511,7 +2036,7 @@
       <w:pPr>
         <w:numPr>
           <w:ilvl w:val="0"/>
-          <w:numId w:val="8"/>
+          <w:numId w:val="10"/>
         </w:numPr>
         <w:ind w:hanging="360"/>
         <w:contextualSpacing/>
@@ -2600,7 +2125,10 @@
     <w:p/>
     <w:p>
       <w:r>
-        <w:t>Concept of greater than/less than is different for strings and numbers</w:t>
+        <w:t>Concept of greater than/less than is different for string</w:t>
+      </w:r>
+      <w:r>
+        <w:t>s and numbers</w:t>
       </w:r>
     </w:p>
     <w:p>
@@ -2614,7 +2142,7 @@
       <w:pPr>
         <w:numPr>
           <w:ilvl w:val="0"/>
-          <w:numId w:val="4"/>
+          <w:numId w:val="5"/>
         </w:numPr>
         <w:ind w:hanging="360"/>
         <w:contextualSpacing/>
@@ -2627,7 +2155,7 @@
       <w:pPr>
         <w:numPr>
           <w:ilvl w:val="1"/>
-          <w:numId w:val="4"/>
+          <w:numId w:val="5"/>
         </w:numPr>
         <w:ind w:hanging="360"/>
         <w:contextualSpacing/>
@@ -2640,7 +2168,7 @@
       <w:pPr>
         <w:numPr>
           <w:ilvl w:val="1"/>
-          <w:numId w:val="4"/>
+          <w:numId w:val="5"/>
         </w:numPr>
         <w:ind w:hanging="360"/>
         <w:contextualSpacing/>
@@ -2653,7 +2181,7 @@
       <w:pPr>
         <w:numPr>
           <w:ilvl w:val="0"/>
-          <w:numId w:val="4"/>
+          <w:numId w:val="5"/>
         </w:numPr>
         <w:ind w:hanging="360"/>
         <w:contextualSpacing/>
@@ -2666,7 +2194,7 @@
       <w:pPr>
         <w:numPr>
           <w:ilvl w:val="1"/>
-          <w:numId w:val="4"/>
+          <w:numId w:val="5"/>
         </w:numPr>
         <w:ind w:hanging="360"/>
         <w:contextualSpacing/>
@@ -2695,7 +2223,7 @@
       <w:pPr>
         <w:numPr>
           <w:ilvl w:val="1"/>
-          <w:numId w:val="4"/>
+          <w:numId w:val="5"/>
         </w:numPr>
         <w:ind w:hanging="360"/>
         <w:contextualSpacing/>
@@ -2708,7 +2236,7 @@
       <w:pPr>
         <w:numPr>
           <w:ilvl w:val="1"/>
-          <w:numId w:val="4"/>
+          <w:numId w:val="5"/>
         </w:numPr>
         <w:ind w:hanging="360"/>
         <w:contextualSpacing/>
@@ -2721,7 +2249,7 @@
       <w:pPr>
         <w:numPr>
           <w:ilvl w:val="1"/>
-          <w:numId w:val="4"/>
+          <w:numId w:val="5"/>
         </w:numPr>
         <w:ind w:hanging="360"/>
         <w:contextualSpacing/>
@@ -2734,7 +2262,7 @@
       <w:pPr>
         <w:numPr>
           <w:ilvl w:val="1"/>
-          <w:numId w:val="4"/>
+          <w:numId w:val="5"/>
         </w:numPr>
         <w:ind w:hanging="360"/>
         <w:contextualSpacing/>
@@ -2747,7 +2275,7 @@
       <w:pPr>
         <w:numPr>
           <w:ilvl w:val="0"/>
-          <w:numId w:val="4"/>
+          <w:numId w:val="5"/>
         </w:numPr>
         <w:ind w:hanging="360"/>
         <w:contextualSpacing/>
@@ -2760,7 +2288,7 @@
       <w:pPr>
         <w:numPr>
           <w:ilvl w:val="0"/>
-          <w:numId w:val="4"/>
+          <w:numId w:val="5"/>
         </w:numPr>
         <w:ind w:hanging="360"/>
         <w:contextualSpacing/>
@@ -2773,7 +2301,7 @@
       <w:pPr>
         <w:numPr>
           <w:ilvl w:val="1"/>
-          <w:numId w:val="4"/>
+          <w:numId w:val="5"/>
         </w:numPr>
         <w:ind w:hanging="360"/>
         <w:contextualSpacing/>
@@ -2786,7 +2314,7 @@
       <w:pPr>
         <w:numPr>
           <w:ilvl w:val="2"/>
-          <w:numId w:val="4"/>
+          <w:numId w:val="5"/>
         </w:numPr>
         <w:ind w:hanging="360"/>
         <w:contextualSpacing/>
@@ -2796,26 +2324,18 @@
       </w:r>
       <w:proofErr w:type="gramStart"/>
       <w:r>
-        <w:t>: ?</w:t>
-      </w:r>
-      <w:proofErr w:type="spellStart"/>
-      <w:r>
-        <w:t>max</w:t>
+        <w:t>: ?max</w:t>
       </w:r>
       <w:proofErr w:type="gramEnd"/>
       <w:r>
-        <w:t>_rows</w:t>
-      </w:r>
-      <w:proofErr w:type="spellEnd"/>
-      <w:r>
-        <w:t>=500</w:t>
+        <w:t>_rows=500</w:t>
       </w:r>
     </w:p>
     <w:p>
       <w:pPr>
         <w:numPr>
           <w:ilvl w:val="3"/>
-          <w:numId w:val="4"/>
+          <w:numId w:val="5"/>
         </w:numPr>
         <w:ind w:hanging="360"/>
         <w:contextualSpacing/>
@@ -2829,7 +2349,7 @@
       <w:pPr>
         <w:numPr>
           <w:ilvl w:val="0"/>
-          <w:numId w:val="4"/>
+          <w:numId w:val="5"/>
         </w:numPr>
         <w:ind w:hanging="360"/>
         <w:contextualSpacing/>
@@ -2851,7 +2371,14 @@
           <w:b/>
           <w:u w:val="single"/>
         </w:rPr>
-        <w:t>Week 8 Wednesday — NO CLASS (NICAR Conference)</w:t>
+        <w:t>Week 8 Wednesday — NO CLA</w:t>
+      </w:r>
+      <w:r>
+        <w:rPr>
+          <w:b/>
+          <w:u w:val="single"/>
+        </w:rPr>
+        <w:t>SS (NICAR Conference)</w:t>
       </w:r>
     </w:p>
     <w:p>
@@ -2878,7 +2405,7 @@
       <w:pPr>
         <w:numPr>
           <w:ilvl w:val="0"/>
-          <w:numId w:val="5"/>
+          <w:numId w:val="7"/>
         </w:numPr>
         <w:ind w:hanging="360"/>
         <w:contextualSpacing/>
@@ -2891,7 +2418,7 @@
       <w:pPr>
         <w:numPr>
           <w:ilvl w:val="1"/>
-          <w:numId w:val="5"/>
+          <w:numId w:val="7"/>
         </w:numPr>
         <w:ind w:hanging="360"/>
         <w:contextualSpacing/>
@@ -2904,41 +2431,36 @@
       <w:pPr>
         <w:numPr>
           <w:ilvl w:val="1"/>
-          <w:numId w:val="5"/>
-        </w:numPr>
-        <w:ind w:hanging="360"/>
-        <w:contextualSpacing/>
-      </w:pPr>
-      <w:r>
-        <w:t>Scraping is pulling what’s on the Web page and getting it onto an Excel or CSV format</w:t>
+          <w:numId w:val="7"/>
+        </w:numPr>
+        <w:ind w:hanging="360"/>
+        <w:contextualSpacing/>
+      </w:pPr>
+      <w:r>
+        <w:t xml:space="preserve">Scraping is pulling what’s on the Web page and getting it onto an Excel </w:t>
+      </w:r>
+      <w:r>
+        <w:t>or CSV format</w:t>
       </w:r>
     </w:p>
     <w:p>
       <w:pPr>
         <w:numPr>
           <w:ilvl w:val="2"/>
-          <w:numId w:val="5"/>
-        </w:numPr>
-        <w:ind w:hanging="360"/>
-        <w:contextualSpacing/>
-      </w:pPr>
-      <w:r>
-        <w:t xml:space="preserve">For example, getting Boone County jail residents matched up with the </w:t>
-      </w:r>
-      <w:proofErr w:type="spellStart"/>
-      <w:r>
-        <w:t>Mizzou</w:t>
-      </w:r>
-      <w:proofErr w:type="spellEnd"/>
-      <w:r>
-        <w:t xml:space="preserve"> football team roster</w:t>
+          <w:numId w:val="7"/>
+        </w:numPr>
+        <w:ind w:hanging="360"/>
+        <w:contextualSpacing/>
+      </w:pPr>
+      <w:r>
+        <w:t>For example, getting Boone County jail residents matched up with the Mizzou football team roster</w:t>
       </w:r>
     </w:p>
     <w:p>
       <w:pPr>
         <w:numPr>
           <w:ilvl w:val="2"/>
-          <w:numId w:val="5"/>
+          <w:numId w:val="7"/>
         </w:numPr>
         <w:ind w:hanging="360"/>
         <w:contextualSpacing/>
@@ -2951,7 +2473,7 @@
       <w:pPr>
         <w:numPr>
           <w:ilvl w:val="3"/>
-          <w:numId w:val="5"/>
+          <w:numId w:val="7"/>
         </w:numPr>
         <w:ind w:hanging="360"/>
         <w:contextualSpacing/>
@@ -2964,7 +2486,7 @@
       <w:pPr>
         <w:numPr>
           <w:ilvl w:val="3"/>
-          <w:numId w:val="5"/>
+          <w:numId w:val="7"/>
         </w:numPr>
         <w:ind w:hanging="360"/>
         <w:contextualSpacing/>
@@ -2977,7 +2499,7 @@
       <w:pPr>
         <w:numPr>
           <w:ilvl w:val="3"/>
-          <w:numId w:val="5"/>
+          <w:numId w:val="7"/>
         </w:numPr>
         <w:ind w:hanging="360"/>
         <w:contextualSpacing/>
@@ -2990,7 +2512,7 @@
       <w:pPr>
         <w:numPr>
           <w:ilvl w:val="4"/>
-          <w:numId w:val="5"/>
+          <w:numId w:val="7"/>
         </w:numPr>
         <w:ind w:hanging="360"/>
         <w:contextualSpacing/>
@@ -3003,7 +2525,7 @@
       <w:pPr>
         <w:numPr>
           <w:ilvl w:val="2"/>
-          <w:numId w:val="5"/>
+          <w:numId w:val="7"/>
         </w:numPr>
         <w:ind w:hanging="360"/>
         <w:contextualSpacing/>
@@ -3019,7 +2541,7 @@
       <w:pPr>
         <w:numPr>
           <w:ilvl w:val="3"/>
-          <w:numId w:val="5"/>
+          <w:numId w:val="7"/>
         </w:numPr>
         <w:ind w:hanging="360"/>
         <w:contextualSpacing/>
@@ -3032,20 +2554,23 @@
       <w:pPr>
         <w:numPr>
           <w:ilvl w:val="0"/>
-          <w:numId w:val="5"/>
-        </w:numPr>
-        <w:ind w:hanging="360"/>
-        <w:contextualSpacing/>
-      </w:pPr>
-      <w:r>
-        <w:t>Need to know CSS</w:t>
-      </w:r>
-    </w:p>
-    <w:p>
-      <w:pPr>
-        <w:numPr>
-          <w:ilvl w:val="1"/>
-          <w:numId w:val="5"/>
+          <w:numId w:val="7"/>
+        </w:numPr>
+        <w:ind w:hanging="360"/>
+        <w:contextualSpacing/>
+      </w:pPr>
+      <w:r>
+        <w:t>N</w:t>
+      </w:r>
+      <w:r>
+        <w:t>eed to know CSS</w:t>
+      </w:r>
+    </w:p>
+    <w:p>
+      <w:pPr>
+        <w:numPr>
+          <w:ilvl w:val="1"/>
+          <w:numId w:val="7"/>
         </w:numPr>
         <w:ind w:hanging="360"/>
         <w:contextualSpacing/>
@@ -3061,7 +2586,7 @@
       <w:pPr>
         <w:numPr>
           <w:ilvl w:val="1"/>
-          <w:numId w:val="5"/>
+          <w:numId w:val="7"/>
         </w:numPr>
         <w:ind w:hanging="360"/>
         <w:contextualSpacing/>
@@ -3074,7 +2599,7 @@
       <w:pPr>
         <w:numPr>
           <w:ilvl w:val="1"/>
-          <w:numId w:val="5"/>
+          <w:numId w:val="7"/>
         </w:numPr>
         <w:ind w:hanging="360"/>
         <w:contextualSpacing/>
@@ -3087,7 +2612,7 @@
       <w:pPr>
         <w:numPr>
           <w:ilvl w:val="2"/>
-          <w:numId w:val="5"/>
+          <w:numId w:val="7"/>
         </w:numPr>
         <w:ind w:hanging="360"/>
         <w:contextualSpacing/>
@@ -3100,7 +2625,7 @@
       <w:pPr>
         <w:numPr>
           <w:ilvl w:val="3"/>
-          <w:numId w:val="5"/>
+          <w:numId w:val="7"/>
         </w:numPr>
         <w:ind w:hanging="360"/>
         <w:contextualSpacing/>
@@ -3114,25 +2639,20 @@
       <w:pPr>
         <w:numPr>
           <w:ilvl w:val="3"/>
-          <w:numId w:val="5"/>
-        </w:numPr>
-        <w:ind w:hanging="360"/>
-        <w:contextualSpacing/>
-      </w:pPr>
-      <w:proofErr w:type="spellStart"/>
-      <w:r>
-        <w:t>Divs</w:t>
-      </w:r>
-      <w:proofErr w:type="spellEnd"/>
-      <w:r>
-        <w:t xml:space="preserve"> are structural pieces of the site</w:t>
+          <w:numId w:val="7"/>
+        </w:numPr>
+        <w:ind w:hanging="360"/>
+        <w:contextualSpacing/>
+      </w:pPr>
+      <w:r>
+        <w:t>Divs are structural pieces of the site</w:t>
       </w:r>
     </w:p>
     <w:p>
       <w:pPr>
         <w:numPr>
           <w:ilvl w:val="3"/>
-          <w:numId w:val="5"/>
+          <w:numId w:val="7"/>
         </w:numPr>
         <w:ind w:hanging="360"/>
         <w:contextualSpacing/>
@@ -3145,7 +2665,7 @@
       <w:pPr>
         <w:numPr>
           <w:ilvl w:val="3"/>
-          <w:numId w:val="5"/>
+          <w:numId w:val="7"/>
         </w:numPr>
         <w:ind w:hanging="360"/>
         <w:contextualSpacing/>
@@ -3158,7 +2678,7 @@
       <w:pPr>
         <w:numPr>
           <w:ilvl w:val="0"/>
-          <w:numId w:val="5"/>
+          <w:numId w:val="7"/>
         </w:numPr>
         <w:ind w:hanging="360"/>
         <w:contextualSpacing/>
@@ -3171,20 +2691,23 @@
       <w:pPr>
         <w:numPr>
           <w:ilvl w:val="1"/>
-          <w:numId w:val="5"/>
-        </w:numPr>
-        <w:ind w:hanging="360"/>
-        <w:contextualSpacing/>
-      </w:pPr>
-      <w:r>
-        <w:t>CSS is style elements</w:t>
-      </w:r>
-    </w:p>
-    <w:p>
-      <w:pPr>
-        <w:numPr>
-          <w:ilvl w:val="1"/>
-          <w:numId w:val="5"/>
+          <w:numId w:val="7"/>
+        </w:numPr>
+        <w:ind w:hanging="360"/>
+        <w:contextualSpacing/>
+      </w:pPr>
+      <w:r>
+        <w:t>CSS is style ele</w:t>
+      </w:r>
+      <w:r>
+        <w:t>ments</w:t>
+      </w:r>
+    </w:p>
+    <w:p>
+      <w:pPr>
+        <w:numPr>
+          <w:ilvl w:val="1"/>
+          <w:numId w:val="7"/>
         </w:numPr>
         <w:ind w:hanging="360"/>
         <w:contextualSpacing/>
@@ -3197,7 +2720,7 @@
       <w:pPr>
         <w:numPr>
           <w:ilvl w:val="2"/>
-          <w:numId w:val="5"/>
+          <w:numId w:val="7"/>
         </w:numPr>
         <w:ind w:hanging="360"/>
         <w:contextualSpacing/>
@@ -3210,7 +2733,7 @@
       <w:pPr>
         <w:numPr>
           <w:ilvl w:val="2"/>
-          <w:numId w:val="5"/>
+          <w:numId w:val="7"/>
         </w:numPr>
         <w:ind w:hanging="360"/>
         <w:contextualSpacing/>
@@ -3220,13 +2743,8 @@
       </w:r>
       <w:proofErr w:type="gramStart"/>
       <w:r>
-        <w:t>=”</w:t>
-      </w:r>
-      <w:proofErr w:type="spellStart"/>
-      <w:r>
-        <w:t>BCSDTitle</w:t>
-      </w:r>
-      <w:proofErr w:type="spellEnd"/>
+        <w:t>=”BCSDTitle</w:t>
+      </w:r>
       <w:proofErr w:type="gramEnd"/>
       <w:r>
         <w:t>”</w:t>
@@ -3236,7 +2754,7 @@
       <w:pPr>
         <w:numPr>
           <w:ilvl w:val="3"/>
-          <w:numId w:val="5"/>
+          <w:numId w:val="7"/>
         </w:numPr>
         <w:ind w:hanging="360"/>
         <w:contextualSpacing/>
@@ -3249,7 +2767,7 @@
       <w:pPr>
         <w:numPr>
           <w:ilvl w:val="2"/>
-          <w:numId w:val="5"/>
+          <w:numId w:val="7"/>
         </w:numPr>
         <w:ind w:hanging="360"/>
         <w:contextualSpacing/>
@@ -3262,7 +2780,7 @@
       <w:pPr>
         <w:numPr>
           <w:ilvl w:val="3"/>
-          <w:numId w:val="5"/>
+          <w:numId w:val="7"/>
         </w:numPr>
         <w:ind w:hanging="360"/>
         <w:contextualSpacing/>
@@ -3275,25 +2793,20 @@
       <w:pPr>
         <w:numPr>
           <w:ilvl w:val="3"/>
-          <w:numId w:val="5"/>
-        </w:numPr>
-        <w:ind w:hanging="360"/>
-        <w:contextualSpacing/>
-      </w:pPr>
-      <w:proofErr w:type="spellStart"/>
-      <w:r>
-        <w:t>Div</w:t>
-      </w:r>
-      <w:proofErr w:type="spellEnd"/>
-      <w:r>
-        <w:t xml:space="preserve"> is an HTML tag that you can target. It’s a block-level argument, a chunk of the page</w:t>
+          <w:numId w:val="7"/>
+        </w:numPr>
+        <w:ind w:hanging="360"/>
+        <w:contextualSpacing/>
+      </w:pPr>
+      <w:r>
+        <w:t>Div is an HTML tag that you can target. It’s a block-level argument, a chunk of the page</w:t>
       </w:r>
     </w:p>
     <w:p>
       <w:pPr>
         <w:numPr>
           <w:ilvl w:val="0"/>
-          <w:numId w:val="5"/>
+          <w:numId w:val="7"/>
         </w:numPr>
         <w:ind w:hanging="360"/>
         <w:contextualSpacing/>
@@ -3306,20 +2819,23 @@
       <w:pPr>
         <w:numPr>
           <w:ilvl w:val="1"/>
-          <w:numId w:val="5"/>
-        </w:numPr>
-        <w:ind w:hanging="360"/>
-        <w:contextualSpacing/>
-      </w:pPr>
-      <w:r>
-        <w:t>Isolate and extract one piece of the page that contains the information you care about</w:t>
+          <w:numId w:val="7"/>
+        </w:numPr>
+        <w:ind w:hanging="360"/>
+        <w:contextualSpacing/>
+      </w:pPr>
+      <w:r>
+        <w:t>Isolat</w:t>
+      </w:r>
+      <w:r>
+        <w:t>e and extract one piece of the page that contains the information you care about</w:t>
       </w:r>
     </w:p>
     <w:p>
       <w:pPr>
         <w:numPr>
           <w:ilvl w:val="2"/>
-          <w:numId w:val="5"/>
+          <w:numId w:val="7"/>
         </w:numPr>
         <w:ind w:hanging="360"/>
         <w:contextualSpacing/>
@@ -3332,7 +2848,7 @@
       <w:pPr>
         <w:numPr>
           <w:ilvl w:val="2"/>
-          <w:numId w:val="5"/>
+          <w:numId w:val="7"/>
         </w:numPr>
         <w:ind w:hanging="360"/>
         <w:contextualSpacing/>
@@ -3345,7 +2861,7 @@
       <w:pPr>
         <w:numPr>
           <w:ilvl w:val="3"/>
-          <w:numId w:val="5"/>
+          <w:numId w:val="7"/>
         </w:numPr>
         <w:ind w:hanging="360"/>
         <w:contextualSpacing/>
@@ -3358,20 +2874,23 @@
       <w:pPr>
         <w:numPr>
           <w:ilvl w:val="3"/>
-          <w:numId w:val="5"/>
-        </w:numPr>
-        <w:ind w:hanging="360"/>
-        <w:contextualSpacing/>
-      </w:pPr>
-      <w:r>
-        <w:t>Seems to be the only table on the page</w:t>
+          <w:numId w:val="7"/>
+        </w:numPr>
+        <w:ind w:hanging="360"/>
+        <w:contextualSpacing/>
+      </w:pPr>
+      <w:r>
+        <w:t>Seems to be the</w:t>
+      </w:r>
+      <w:r>
+        <w:t xml:space="preserve"> only table on the page</w:t>
       </w:r>
     </w:p>
     <w:p>
       <w:pPr>
         <w:numPr>
           <w:ilvl w:val="4"/>
-          <w:numId w:val="5"/>
+          <w:numId w:val="7"/>
         </w:numPr>
         <w:ind w:hanging="360"/>
         <w:contextualSpacing/>
@@ -3393,7 +2912,7 @@
       <w:pPr>
         <w:numPr>
           <w:ilvl w:val="5"/>
-          <w:numId w:val="5"/>
+          <w:numId w:val="7"/>
         </w:numPr>
         <w:ind w:hanging="360"/>
         <w:contextualSpacing/>
@@ -3406,7 +2925,7 @@
       <w:pPr>
         <w:numPr>
           <w:ilvl w:val="5"/>
-          <w:numId w:val="5"/>
+          <w:numId w:val="7"/>
         </w:numPr>
         <w:ind w:hanging="360"/>
         <w:contextualSpacing/>
@@ -3419,7 +2938,7 @@
       <w:pPr>
         <w:numPr>
           <w:ilvl w:val="5"/>
-          <w:numId w:val="5"/>
+          <w:numId w:val="7"/>
         </w:numPr>
         <w:ind w:hanging="360"/>
         <w:contextualSpacing/>
@@ -3432,20 +2951,23 @@
       <w:pPr>
         <w:numPr>
           <w:ilvl w:val="4"/>
-          <w:numId w:val="5"/>
-        </w:numPr>
-        <w:ind w:hanging="360"/>
-        <w:contextualSpacing/>
-      </w:pPr>
-      <w:r>
-        <w:t>Use Inspector tool to see if there’s something unique about this table</w:t>
+          <w:numId w:val="7"/>
+        </w:numPr>
+        <w:ind w:hanging="360"/>
+        <w:contextualSpacing/>
+      </w:pPr>
+      <w:r>
+        <w:t>Use Inspector tool to see if there’s something</w:t>
+      </w:r>
+      <w:r>
+        <w:t xml:space="preserve"> unique about this table</w:t>
       </w:r>
     </w:p>
     <w:p>
       <w:pPr>
         <w:numPr>
           <w:ilvl w:val="5"/>
-          <w:numId w:val="5"/>
+          <w:numId w:val="7"/>
         </w:numPr>
         <w:ind w:hanging="360"/>
         <w:contextualSpacing/>
@@ -3458,7 +2980,7 @@
       <w:pPr>
         <w:numPr>
           <w:ilvl w:val="6"/>
-          <w:numId w:val="5"/>
+          <w:numId w:val="7"/>
         </w:numPr>
         <w:ind w:hanging="360"/>
         <w:contextualSpacing/>
@@ -3471,22 +2993,20 @@
       <w:pPr>
         <w:numPr>
           <w:ilvl w:val="7"/>
-          <w:numId w:val="5"/>
-        </w:numPr>
-        <w:ind w:hanging="360"/>
-        <w:contextualSpacing/>
-      </w:pPr>
-      <w:proofErr w:type="spellStart"/>
+          <w:numId w:val="7"/>
+        </w:numPr>
+        <w:ind w:hanging="360"/>
+        <w:contextualSpacing/>
+      </w:pPr>
       <w:r>
         <w:t>BCSDTable</w:t>
       </w:r>
-      <w:proofErr w:type="spellEnd"/>
     </w:p>
     <w:p>
       <w:pPr>
         <w:numPr>
           <w:ilvl w:val="7"/>
-          <w:numId w:val="5"/>
+          <w:numId w:val="7"/>
         </w:numPr>
         <w:ind w:hanging="360"/>
         <w:contextualSpacing/>
@@ -3499,7 +3019,7 @@
       <w:pPr>
         <w:numPr>
           <w:ilvl w:val="7"/>
-          <w:numId w:val="5"/>
+          <w:numId w:val="7"/>
         </w:numPr>
         <w:ind w:hanging="360"/>
         <w:contextualSpacing/>
@@ -3512,7 +3032,7 @@
       <w:pPr>
         <w:numPr>
           <w:ilvl w:val="7"/>
-          <w:numId w:val="5"/>
+          <w:numId w:val="7"/>
         </w:numPr>
         <w:ind w:hanging="360"/>
         <w:contextualSpacing/>
@@ -3525,7 +3045,7 @@
       <w:pPr>
         <w:numPr>
           <w:ilvl w:val="5"/>
-          <w:numId w:val="5"/>
+          <w:numId w:val="7"/>
         </w:numPr>
         <w:ind w:hanging="360"/>
         <w:contextualSpacing/>
@@ -3538,7 +3058,7 @@
       <w:pPr>
         <w:numPr>
           <w:ilvl w:val="0"/>
-          <w:numId w:val="5"/>
+          <w:numId w:val="7"/>
         </w:numPr>
         <w:ind w:hanging="360"/>
         <w:contextualSpacing/>
@@ -3551,7 +3071,7 @@
       <w:pPr>
         <w:numPr>
           <w:ilvl w:val="0"/>
-          <w:numId w:val="5"/>
+          <w:numId w:val="7"/>
         </w:numPr>
         <w:ind w:hanging="360"/>
         <w:contextualSpacing/>
@@ -3564,7 +3084,7 @@
       <w:pPr>
         <w:numPr>
           <w:ilvl w:val="0"/>
-          <w:numId w:val="5"/>
+          <w:numId w:val="7"/>
         </w:numPr>
         <w:ind w:hanging="360"/>
         <w:contextualSpacing/>
@@ -3576,49 +3096,32 @@
         <w:t>On Wednesday we’ll figure out how to get stuff out of the rows</w:t>
       </w:r>
     </w:p>
-    <w:p>
-      <w:pPr>
-        <w:contextualSpacing/>
-      </w:pPr>
-    </w:p>
-    <w:p>
-      <w:pPr>
-        <w:spacing w:line="240" w:lineRule="auto"/>
-        <w:rPr>
-          <w:rFonts w:ascii="Times New Roman" w:hAnsi="Times New Roman" w:cs="Times New Roman"/>
-          <w:color w:val="auto"/>
-          <w:sz w:val="24"/>
-          <w:szCs w:val="24"/>
-        </w:rPr>
-      </w:pPr>
+    <w:p/>
+    <w:p>
       <w:r>
         <w:rPr>
           <w:b/>
-          <w:bCs/>
           <w:u w:val="single"/>
         </w:rPr>
-        <w:t>Week 9 Wednesday</w:t>
-      </w:r>
-    </w:p>
-    <w:p>
-      <w:pPr>
-        <w:spacing w:line="240" w:lineRule="auto"/>
+        <w:t>Week 9 Wednesd</w:t>
+      </w:r>
+      <w:r>
         <w:rPr>
-          <w:rFonts w:ascii="Times New Roman" w:eastAsia="Times New Roman" w:hAnsi="Times New Roman" w:cs="Times New Roman"/>
-          <w:color w:val="auto"/>
-          <w:sz w:val="24"/>
-          <w:szCs w:val="24"/>
+          <w:b/>
+          <w:u w:val="single"/>
         </w:rPr>
-      </w:pPr>
-    </w:p>
+        <w:t>ay</w:t>
+      </w:r>
+    </w:p>
+    <w:p/>
     <w:p>
       <w:pPr>
         <w:numPr>
           <w:ilvl w:val="0"/>
-          <w:numId w:val="11"/>
-        </w:numPr>
-        <w:spacing w:line="240" w:lineRule="auto"/>
-        <w:textAlignment w:val="baseline"/>
+          <w:numId w:val="6"/>
+        </w:numPr>
+        <w:ind w:hanging="360"/>
+        <w:contextualSpacing/>
       </w:pPr>
       <w:r>
         <w:t>Tables usually composed of several parts</w:t>
@@ -3628,29 +3131,13 @@
       <w:pPr>
         <w:numPr>
           <w:ilvl w:val="1"/>
-          <w:numId w:val="11"/>
-        </w:numPr>
-        <w:spacing w:line="240" w:lineRule="auto"/>
-        <w:textAlignment w:val="baseline"/>
-      </w:pPr>
-      <w:r>
-        <w:t>&lt;</w:t>
-      </w:r>
-      <w:proofErr w:type="spellStart"/>
-      <w:r>
-        <w:t>tr</w:t>
-      </w:r>
-      <w:proofErr w:type="spellEnd"/>
-      <w:r>
-        <w:t>&gt;&lt;/</w:t>
-      </w:r>
-      <w:proofErr w:type="spellStart"/>
-      <w:r>
-        <w:t>tr</w:t>
-      </w:r>
-      <w:proofErr w:type="spellEnd"/>
-      <w:r>
-        <w:t>&gt;</w:t>
+          <w:numId w:val="6"/>
+        </w:numPr>
+        <w:ind w:hanging="360"/>
+        <w:contextualSpacing/>
+      </w:pPr>
+      <w:r>
+        <w:t>&lt;tr&gt;&lt;/tr&gt;</w:t>
       </w:r>
       <w:r>
         <w:tab/>
@@ -3661,29 +3148,13 @@
       <w:pPr>
         <w:numPr>
           <w:ilvl w:val="1"/>
-          <w:numId w:val="11"/>
-        </w:numPr>
-        <w:spacing w:line="240" w:lineRule="auto"/>
-        <w:textAlignment w:val="baseline"/>
-      </w:pPr>
-      <w:r>
-        <w:t>&lt;</w:t>
-      </w:r>
-      <w:proofErr w:type="spellStart"/>
-      <w:r>
-        <w:t>th</w:t>
-      </w:r>
-      <w:proofErr w:type="spellEnd"/>
-      <w:r>
-        <w:t>&gt;&lt;/</w:t>
-      </w:r>
-      <w:proofErr w:type="spellStart"/>
-      <w:r>
-        <w:t>th</w:t>
-      </w:r>
-      <w:proofErr w:type="spellEnd"/>
-      <w:r>
-        <w:t>&gt;</w:t>
+          <w:numId w:val="6"/>
+        </w:numPr>
+        <w:ind w:hanging="360"/>
+        <w:contextualSpacing/>
+      </w:pPr>
+      <w:r>
+        <w:t>&lt;th&gt;&lt;/th&gt;</w:t>
       </w:r>
       <w:r>
         <w:tab/>
@@ -3694,10 +3165,10 @@
       <w:pPr>
         <w:numPr>
           <w:ilvl w:val="1"/>
-          <w:numId w:val="11"/>
-        </w:numPr>
-        <w:spacing w:line="240" w:lineRule="auto"/>
-        <w:textAlignment w:val="baseline"/>
+          <w:numId w:val="6"/>
+        </w:numPr>
+        <w:ind w:hanging="360"/>
+        <w:contextualSpacing/>
       </w:pPr>
       <w:r>
         <w:t>&lt;td&gt;&lt;/td&gt;</w:t>
@@ -3711,10 +3182,10 @@
       <w:pPr>
         <w:numPr>
           <w:ilvl w:val="0"/>
-          <w:numId w:val="11"/>
-        </w:numPr>
-        <w:spacing w:line="240" w:lineRule="auto"/>
-        <w:textAlignment w:val="baseline"/>
+          <w:numId w:val="6"/>
+        </w:numPr>
+        <w:ind w:hanging="360"/>
+        <w:contextualSpacing/>
       </w:pPr>
       <w:r>
         <w:t>Four steps:</w:t>
@@ -3724,10 +3195,10 @@
       <w:pPr>
         <w:numPr>
           <w:ilvl w:val="1"/>
-          <w:numId w:val="11"/>
-        </w:numPr>
-        <w:spacing w:line="240" w:lineRule="auto"/>
-        <w:textAlignment w:val="baseline"/>
+          <w:numId w:val="6"/>
+        </w:numPr>
+        <w:ind w:hanging="360"/>
+        <w:contextualSpacing/>
       </w:pPr>
       <w:r>
         <w:t>Get page from Internet</w:t>
@@ -3737,10 +3208,10 @@
       <w:pPr>
         <w:numPr>
           <w:ilvl w:val="1"/>
-          <w:numId w:val="11"/>
-        </w:numPr>
-        <w:spacing w:line="240" w:lineRule="auto"/>
-        <w:textAlignment w:val="baseline"/>
+          <w:numId w:val="6"/>
+        </w:numPr>
+        <w:ind w:hanging="360"/>
+        <w:contextualSpacing/>
       </w:pPr>
       <w:r>
         <w:t>Isolate the element (table)</w:t>
@@ -3750,10 +3221,10 @@
       <w:pPr>
         <w:numPr>
           <w:ilvl w:val="1"/>
-          <w:numId w:val="11"/>
-        </w:numPr>
-        <w:spacing w:line="240" w:lineRule="auto"/>
-        <w:textAlignment w:val="baseline"/>
+          <w:numId w:val="6"/>
+        </w:numPr>
+        <w:ind w:hanging="360"/>
+        <w:contextualSpacing/>
       </w:pPr>
       <w:r>
         <w:t>Loop over all the elements (rows and cells)</w:t>
@@ -3763,10 +3234,10 @@
       <w:pPr>
         <w:numPr>
           <w:ilvl w:val="1"/>
-          <w:numId w:val="11"/>
-        </w:numPr>
-        <w:spacing w:line="240" w:lineRule="auto"/>
-        <w:textAlignment w:val="baseline"/>
+          <w:numId w:val="6"/>
+        </w:numPr>
+        <w:ind w:hanging="360"/>
+        <w:contextualSpacing/>
       </w:pPr>
       <w:r>
         <w:t>Save as a CSV</w:t>
@@ -3776,118 +3247,520 @@
       <w:pPr>
         <w:numPr>
           <w:ilvl w:val="0"/>
-          <w:numId w:val="11"/>
-        </w:numPr>
-        <w:spacing w:line="240" w:lineRule="auto"/>
-        <w:textAlignment w:val="baseline"/>
-      </w:pPr>
-      <w:r>
-        <w:t>There are install instructions in the course repository</w:t>
-      </w:r>
-    </w:p>
-    <w:p>
-      <w:pPr>
-        <w:numPr>
-          <w:ilvl w:val="1"/>
-          <w:numId w:val="11"/>
-        </w:numPr>
-        <w:spacing w:line="240" w:lineRule="auto"/>
-        <w:textAlignment w:val="baseline"/>
-      </w:pPr>
-      <w:r>
-        <w:t xml:space="preserve">Mechanize </w:t>
-      </w:r>
+          <w:numId w:val="6"/>
+        </w:numPr>
+        <w:ind w:hanging="360"/>
+        <w:contextualSpacing/>
+      </w:pPr>
+      <w:r>
+        <w:t>There are install instr</w:t>
+      </w:r>
+      <w:r>
+        <w:t>uctions in the course repository</w:t>
+      </w:r>
+    </w:p>
+    <w:p>
+      <w:pPr>
+        <w:numPr>
+          <w:ilvl w:val="1"/>
+          <w:numId w:val="6"/>
+        </w:numPr>
+        <w:ind w:hanging="360"/>
+        <w:contextualSpacing/>
+      </w:pPr>
       <w:r>
         <w:rPr>
-          <w:rFonts w:ascii="MS Mincho" w:eastAsia="MS Mincho" w:hAnsi="MS Mincho" w:cs="MS Mincho"/>
+          <w:rFonts w:ascii="Nova Mono" w:eastAsia="Nova Mono" w:hAnsi="Nova Mono" w:cs="Nova Mono"/>
         </w:rPr>
-        <w:t>⇒</w:t>
-      </w:r>
-      <w:r>
-        <w:t xml:space="preserve"> </w:t>
-      </w:r>
-      <w:proofErr w:type="spellStart"/>
-      <w:r>
-        <w:t>sudo</w:t>
-      </w:r>
-      <w:proofErr w:type="spellEnd"/>
-      <w:r>
-        <w:t xml:space="preserve"> pip install mechanize </w:t>
-      </w:r>
+        <w:t>Mechanize ⇒ sudo pip install mechanize ⇒ DONE</w:t>
+      </w:r>
+    </w:p>
+    <w:p>
+      <w:pPr>
+        <w:numPr>
+          <w:ilvl w:val="1"/>
+          <w:numId w:val="6"/>
+        </w:numPr>
+        <w:ind w:hanging="360"/>
+        <w:contextualSpacing/>
+      </w:pPr>
       <w:r>
         <w:rPr>
-          <w:rFonts w:ascii="MS Mincho" w:eastAsia="MS Mincho" w:hAnsi="MS Mincho" w:cs="MS Mincho"/>
+          <w:rFonts w:ascii="Nova Mono" w:eastAsia="Nova Mono" w:hAnsi="Nova Mono" w:cs="Nova Mono"/>
         </w:rPr>
-        <w:t>⇒</w:t>
-      </w:r>
-      <w:r>
-        <w:t xml:space="preserve"> DONE</w:t>
-      </w:r>
-    </w:p>
-    <w:p>
-      <w:pPr>
-        <w:numPr>
-          <w:ilvl w:val="1"/>
-          <w:numId w:val="11"/>
-        </w:numPr>
-        <w:spacing w:before="100" w:beforeAutospacing="1" w:after="100" w:afterAutospacing="1" w:line="240" w:lineRule="auto"/>
-        <w:textAlignment w:val="baseline"/>
+        <w:t>Beautiful Soup 4 ⇒ sudo pip install bs4 ⇒ DONE</w:t>
+      </w:r>
+    </w:p>
+    <w:p/>
+    <w:p>
+      <w:r>
         <w:rPr>
-          <w:rFonts w:eastAsia="Times New Roman"/>
+          <w:b/>
+          <w:u w:val="single"/>
         </w:rPr>
-      </w:pPr>
+        <w:t>Week 9 Friday</w:t>
+      </w:r>
+    </w:p>
+    <w:p/>
+    <w:p>
+      <w:pPr>
+        <w:numPr>
+          <w:ilvl w:val="0"/>
+          <w:numId w:val="6"/>
+        </w:numPr>
+        <w:ind w:hanging="360"/>
+        <w:contextualSpacing/>
+      </w:pPr>
+      <w:r>
+        <w:t>See jailscrape.py file</w:t>
+      </w:r>
+    </w:p>
+    <w:p/>
+    <w:p>
       <w:r>
         <w:rPr>
-          <w:rFonts w:eastAsia="Times New Roman"/>
+          <w:b/>
+          <w:u w:val="single"/>
         </w:rPr>
-        <w:t xml:space="preserve">Beautiful Soup 4 </w:t>
-      </w:r>
+        <w:t>Week 10 Monday</w:t>
+      </w:r>
+    </w:p>
+    <w:p/>
+    <w:p>
+      <w:pPr>
+        <w:numPr>
+          <w:ilvl w:val="0"/>
+          <w:numId w:val="3"/>
+        </w:numPr>
+        <w:ind w:hanging="360"/>
+        <w:contextualSpacing/>
+      </w:pPr>
+      <w:r>
+        <w:t xml:space="preserve">Tool called </w:t>
+      </w:r>
+      <w:hyperlink r:id="rId13">
+        <w:r>
+          <w:rPr>
+            <w:color w:val="1155CC"/>
+            <w:u w:val="single"/>
+          </w:rPr>
+          <w:t>Cron</w:t>
+        </w:r>
+      </w:hyperlink>
+      <w:r>
+        <w:t xml:space="preserve"> works as a scheduling system</w:t>
+      </w:r>
+    </w:p>
+    <w:p>
+      <w:pPr>
+        <w:numPr>
+          <w:ilvl w:val="1"/>
+          <w:numId w:val="3"/>
+        </w:numPr>
+        <w:ind w:hanging="360"/>
+        <w:contextualSpacing/>
+      </w:pPr>
+      <w:r>
+        <w:t xml:space="preserve">For </w:t>
+      </w:r>
+      <w:proofErr w:type="gramStart"/>
+      <w:r>
+        <w:t>example</w:t>
+      </w:r>
+      <w:proofErr w:type="gramEnd"/>
+      <w:r>
+        <w:t xml:space="preserve"> to scrape the Boone County Jail’s site each day</w:t>
+      </w:r>
+    </w:p>
+    <w:p>
+      <w:pPr>
+        <w:numPr>
+          <w:ilvl w:val="0"/>
+          <w:numId w:val="3"/>
+        </w:numPr>
+        <w:ind w:hanging="360"/>
+        <w:contextualSpacing/>
+      </w:pPr>
+      <w:r>
+        <w:t>Job of a loop is to take a container and to perform an operation on each item in that list in sequence</w:t>
+      </w:r>
+    </w:p>
+    <w:p/>
+    <w:p>
       <w:r>
         <w:rPr>
-          <w:rFonts w:ascii="MS Mincho" w:eastAsia="MS Mincho" w:hAnsi="MS Mincho" w:cs="MS Mincho"/>
+          <w:noProof/>
         </w:rPr>
-        <w:t>⇒</w:t>
+        <w:lastRenderedPageBreak/>
+        <w:drawing>
+          <wp:inline distT="114300" distB="114300" distL="114300" distR="114300" wp14:anchorId="152447A6" wp14:editId="2BDD733D">
+            <wp:extent cx="5943600" cy="4889500"/>
+            <wp:effectExtent l="0" t="0" r="0" b="0"/>
+            <wp:docPr id="1" name="image03.png"/>
+            <wp:cNvGraphicFramePr/>
+            <a:graphic xmlns:a="http://schemas.openxmlformats.org/drawingml/2006/main">
+              <a:graphicData uri="http://schemas.openxmlformats.org/drawingml/2006/picture">
+                <pic:pic xmlns:pic="http://schemas.openxmlformats.org/drawingml/2006/picture">
+                  <pic:nvPicPr>
+                    <pic:cNvPr id="0" name="image03.png"/>
+                    <pic:cNvPicPr preferRelativeResize="0"/>
+                  </pic:nvPicPr>
+                  <pic:blipFill>
+                    <a:blip r:embed="rId14"/>
+                    <a:srcRect/>
+                    <a:stretch>
+                      <a:fillRect/>
+                    </a:stretch>
+                  </pic:blipFill>
+                  <pic:spPr>
+                    <a:xfrm>
+                      <a:off x="0" y="0"/>
+                      <a:ext cx="5943600" cy="4889500"/>
+                    </a:xfrm>
+                    <a:prstGeom prst="rect">
+                      <a:avLst/>
+                    </a:prstGeom>
+                    <a:ln/>
+                  </pic:spPr>
+                </pic:pic>
+              </a:graphicData>
+            </a:graphic>
+          </wp:inline>
+        </w:drawing>
+      </w:r>
+    </w:p>
+    <w:p/>
+    <w:p/>
+    <w:p>
+      <w:pPr>
+        <w:numPr>
+          <w:ilvl w:val="0"/>
+          <w:numId w:val="3"/>
+        </w:numPr>
+        <w:ind w:hanging="360"/>
+        <w:contextualSpacing/>
+      </w:pPr>
+      <w:r>
+        <w:t>Separate job into parts:</w:t>
+      </w:r>
+    </w:p>
+    <w:p>
+      <w:pPr>
+        <w:numPr>
+          <w:ilvl w:val="1"/>
+          <w:numId w:val="3"/>
+        </w:numPr>
+        <w:ind w:hanging="360"/>
+        <w:contextualSpacing/>
+      </w:pPr>
+      <w:r>
+        <w:t>Get HTML/set-up piece</w:t>
+      </w:r>
+    </w:p>
+    <w:p>
+      <w:pPr>
+        <w:numPr>
+          <w:ilvl w:val="1"/>
+          <w:numId w:val="3"/>
+        </w:numPr>
+        <w:ind w:hanging="360"/>
+        <w:contextualSpacing/>
+      </w:pPr>
+      <w:r>
+        <w:t xml:space="preserve">Parse HTML </w:t>
+      </w:r>
+      <w:r>
+        <w:t>piece</w:t>
+      </w:r>
+    </w:p>
+    <w:p>
+      <w:pPr>
+        <w:numPr>
+          <w:ilvl w:val="0"/>
+          <w:numId w:val="3"/>
+        </w:numPr>
+        <w:ind w:hanging="360"/>
+        <w:contextualSpacing/>
+      </w:pPr>
+      <w:r>
+        <w:t>Don’t change the scraping code, but change the HTML code</w:t>
+      </w:r>
+    </w:p>
+    <w:p>
+      <w:pPr>
+        <w:numPr>
+          <w:ilvl w:val="1"/>
+          <w:numId w:val="3"/>
+        </w:numPr>
+        <w:ind w:hanging="360"/>
+        <w:contextualSpacing/>
+      </w:pPr>
+      <w:r>
+        <w:t>Understand requests and responses</w:t>
+      </w:r>
+    </w:p>
+    <w:p>
+      <w:pPr>
+        <w:numPr>
+          <w:ilvl w:val="2"/>
+          <w:numId w:val="3"/>
+        </w:numPr>
+        <w:ind w:hanging="360"/>
+        <w:contextualSpacing/>
+      </w:pPr>
+      <w:r>
+        <w:t xml:space="preserve">There’s a form on the current </w:t>
+      </w:r>
+      <w:proofErr w:type="gramStart"/>
+      <w:r>
+        <w:t>inmates</w:t>
+      </w:r>
+      <w:proofErr w:type="gramEnd"/>
+      <w:r>
+        <w:t xml:space="preserve"> page that lets you set the page size. It’s automatically set to 50, but you can change that to 500, which is greater than</w:t>
+      </w:r>
+      <w:r>
+        <w:t xml:space="preserve"> the 228 inmates currently in the system, returning all results at once</w:t>
+      </w:r>
+    </w:p>
+    <w:p>
+      <w:pPr>
+        <w:numPr>
+          <w:ilvl w:val="2"/>
+          <w:numId w:val="3"/>
+        </w:numPr>
+        <w:ind w:hanging="360"/>
+        <w:contextualSpacing/>
+      </w:pPr>
+      <w:r>
+        <w:t>Need to figure out how to translate this into something Python can submit</w:t>
+      </w:r>
+    </w:p>
+    <w:p>
+      <w:pPr>
+        <w:numPr>
+          <w:ilvl w:val="2"/>
+          <w:numId w:val="3"/>
+        </w:numPr>
+        <w:ind w:hanging="360"/>
+        <w:contextualSpacing/>
+      </w:pPr>
+      <w:r>
+        <w:t>How to submit max rows function</w:t>
+      </w:r>
+    </w:p>
+    <w:p>
+      <w:pPr>
+        <w:numPr>
+          <w:ilvl w:val="2"/>
+          <w:numId w:val="3"/>
+        </w:numPr>
+        <w:ind w:hanging="360"/>
+        <w:contextualSpacing/>
+      </w:pPr>
+      <w:r>
+        <w:t>There are methods to submit post data to the server via “mechanize”</w:t>
+      </w:r>
+    </w:p>
+    <w:p>
+      <w:pPr>
+        <w:numPr>
+          <w:ilvl w:val="3"/>
+          <w:numId w:val="3"/>
+        </w:numPr>
+        <w:ind w:hanging="360"/>
+        <w:contextualSpacing/>
+      </w:pPr>
+      <w:r>
+        <w:t>Manipulati</w:t>
+      </w:r>
+      <w:r>
+        <w:t>ng “post” is a bit harder than manipulating “get”</w:t>
+      </w:r>
+    </w:p>
+    <w:p>
+      <w:pPr>
+        <w:numPr>
+          <w:ilvl w:val="3"/>
+          <w:numId w:val="3"/>
+        </w:numPr>
+        <w:ind w:hanging="360"/>
+        <w:contextualSpacing/>
+      </w:pPr>
+      <w:r>
+        <w:t>There’s a parameter called “max_rows” in the Web inspector</w:t>
+      </w:r>
+    </w:p>
+    <w:p>
+      <w:pPr>
+        <w:numPr>
+          <w:ilvl w:val="4"/>
+          <w:numId w:val="3"/>
+        </w:numPr>
+        <w:ind w:hanging="360"/>
+        <w:contextualSpacing/>
+      </w:pPr>
+      <w:r>
+        <w:t>Add to the end of the URL</w:t>
+      </w:r>
+      <w:proofErr w:type="gramStart"/>
+      <w:r>
+        <w:t>: ?max</w:t>
+      </w:r>
+      <w:proofErr w:type="gramEnd"/>
+      <w:r>
+        <w:t>_rows=1000</w:t>
+      </w:r>
+    </w:p>
+    <w:p>
+      <w:pPr>
+        <w:numPr>
+          <w:ilvl w:val="4"/>
+          <w:numId w:val="3"/>
+        </w:numPr>
+        <w:ind w:hanging="360"/>
+        <w:contextualSpacing/>
+      </w:pPr>
+      <w:r>
+        <w:t>Submit that as a “get” request</w:t>
+      </w:r>
+      <w:proofErr w:type="gramStart"/>
+      <w:r>
+        <w:t>/”get</w:t>
+      </w:r>
+      <w:proofErr w:type="gramEnd"/>
+      <w:r>
+        <w:t>” parameter</w:t>
+      </w:r>
+    </w:p>
+    <w:p>
+      <w:pPr>
+        <w:numPr>
+          <w:ilvl w:val="4"/>
+          <w:numId w:val="3"/>
+        </w:numPr>
+        <w:ind w:hanging="360"/>
+        <w:contextualSpacing/>
+      </w:pPr>
+      <w:r>
+        <w:lastRenderedPageBreak/>
+        <w:t>Can see that the page size on the website changes automatically</w:t>
+      </w:r>
+    </w:p>
+    <w:p>
+      <w:pPr>
+        <w:numPr>
+          <w:ilvl w:val="4"/>
+          <w:numId w:val="3"/>
+        </w:numPr>
+        <w:ind w:hanging="360"/>
+        <w:contextualSpacing/>
+      </w:pPr>
+      <w:r>
+        <w:t>We can pass parameters to the server via the get string. It reads it and then returns X number of rows, say 1,000, rather than the default of 50.</w:t>
+      </w:r>
+    </w:p>
+    <w:p>
+      <w:pPr>
+        <w:numPr>
+          <w:ilvl w:val="4"/>
+          <w:numId w:val="3"/>
+        </w:numPr>
+        <w:ind w:hanging="360"/>
+        <w:contextualSpacing/>
+      </w:pPr>
+      <w:r>
+        <w:t xml:space="preserve">Can swap the new URL out under </w:t>
+      </w:r>
+      <w:proofErr w:type="gramStart"/>
+      <w:r>
+        <w:t>our</w:t>
+      </w:r>
+      <w:proofErr w:type="gramEnd"/>
+      <w:r>
+        <w:t xml:space="preserve"> mechanize l</w:t>
+      </w:r>
+      <w:r>
+        <w:t>ine</w:t>
+      </w:r>
+    </w:p>
+    <w:p>
+      <w:pPr>
+        <w:numPr>
+          <w:ilvl w:val="5"/>
+          <w:numId w:val="3"/>
+        </w:numPr>
+        <w:ind w:hanging="360"/>
+        <w:contextualSpacing/>
+      </w:pPr>
+      <w:r>
+        <w:t xml:space="preserve">From: </w:t>
+      </w:r>
+      <w:proofErr w:type="gramStart"/>
+      <w:r>
+        <w:t>br.open('https://report.boonecountymo.org</w:t>
+      </w:r>
+      <w:proofErr w:type="gramEnd"/>
+      <w:r>
+        <w:t>/mrcjava/servlet/SH01_MP.I00290s?max_rows=</w:t>
       </w:r>
       <w:r>
         <w:rPr>
-          <w:rFonts w:eastAsia="Times New Roman"/>
+          <w:highlight w:val="yellow"/>
         </w:rPr>
-        <w:t xml:space="preserve"> </w:t>
-      </w:r>
-      <w:proofErr w:type="spellStart"/>
+        <w:t>50</w:t>
+      </w:r>
+      <w:r>
+        <w:t>') #performing action</w:t>
+      </w:r>
+    </w:p>
+    <w:p>
+      <w:pPr>
+        <w:numPr>
+          <w:ilvl w:val="5"/>
+          <w:numId w:val="3"/>
+        </w:numPr>
+        <w:ind w:hanging="360"/>
+        <w:contextualSpacing/>
+      </w:pPr>
+      <w:r>
+        <w:t xml:space="preserve">To: </w:t>
+      </w:r>
+      <w:proofErr w:type="gramStart"/>
+      <w:r>
+        <w:t>br.open('https://report.boonecountymo.org</w:t>
+      </w:r>
+      <w:proofErr w:type="gramEnd"/>
+      <w:r>
+        <w:t>/mrcjava/servlet/SH01_MP.I00290s?max_rows=</w:t>
+      </w:r>
       <w:r>
         <w:rPr>
-          <w:rFonts w:eastAsia="Times New Roman"/>
+          <w:highlight w:val="yellow"/>
         </w:rPr>
-        <w:t>sudo</w:t>
-      </w:r>
-      <w:proofErr w:type="spellEnd"/>
-      <w:r>
-        <w:rPr>
-          <w:rFonts w:eastAsia="Times New Roman"/>
-        </w:rPr>
-        <w:t xml:space="preserve"> pip install bs4 </w:t>
-      </w:r>
-      <w:r>
-        <w:rPr>
-          <w:rFonts w:ascii="MS Mincho" w:eastAsia="MS Mincho" w:hAnsi="MS Mincho" w:cs="MS Mincho"/>
-        </w:rPr>
-        <w:t>⇒</w:t>
-      </w:r>
-      <w:r>
-        <w:rPr>
-          <w:rFonts w:eastAsia="Times New Roman"/>
-        </w:rPr>
-        <w:t xml:space="preserve"> DONE</w:t>
-      </w:r>
-    </w:p>
-    <w:p>
-      <w:pPr>
-        <w:contextualSpacing/>
-      </w:pPr>
-      <w:bookmarkStart w:id="0" w:name="_GoBack"/>
-      <w:bookmarkEnd w:id="0"/>
-    </w:p>
+        <w:t>500</w:t>
+      </w:r>
+      <w:r>
+        <w:t>') #performing action</w:t>
+      </w:r>
+    </w:p>
+    <w:p>
+      <w:pPr>
+        <w:numPr>
+          <w:ilvl w:val="0"/>
+          <w:numId w:val="3"/>
+        </w:numPr>
+        <w:ind w:hanging="360"/>
+        <w:contextualSpacing/>
+      </w:pPr>
+      <w:r>
+        <w:t>For Wednesday, learn to sub</w:t>
+      </w:r>
+      <w:r>
+        <w:t>mit a form in HTML. Submit the form then scrape the table. Pass information along to the server so that it returns the appropriate results. Do this with Python rather than the get request in a URL.</w:t>
+      </w:r>
+    </w:p>
+    <w:p/>
     <w:sectPr>
       <w:pgSz w:w="12240" w:h="15840"/>
       <w:pgMar w:top="1440" w:right="1440" w:bottom="1440" w:left="1440" w:header="720" w:footer="720" w:gutter="0"/>
@@ -3901,9 +3774,9 @@
 <file path=word/numbering.xml><?xml version="1.0" encoding="utf-8"?>
 <w:numbering xmlns:wpc="http://schemas.microsoft.com/office/word/2010/wordprocessingCanvas" xmlns:mo="http://schemas.microsoft.com/office/mac/office/2008/main" xmlns:mc="http://schemas.openxmlformats.org/markup-compatibility/2006" xmlns:mv="urn:schemas-microsoft-com:mac:vml" xmlns:o="urn:schemas-microsoft-com:office:office" xmlns:r="http://schemas.openxmlformats.org/officeDocument/2006/relationships" xmlns:m="http://schemas.openxmlformats.org/officeDocument/2006/math" xmlns:v="urn:schemas-microsoft-com:vml" xmlns:wp14="http://schemas.microsoft.com/office/word/2010/wordprocessingDrawing" xmlns:wp="http://schemas.openxmlformats.org/drawingml/2006/wordprocessingDrawing" xmlns:w10="urn:schemas-microsoft-com:office:word" xmlns:w="http://schemas.openxmlformats.org/wordprocessingml/2006/main" xmlns:w14="http://schemas.microsoft.com/office/word/2010/wordml" xmlns:w15="http://schemas.microsoft.com/office/word/2012/wordml" xmlns:wpg="http://schemas.microsoft.com/office/word/2010/wordprocessingGroup" xmlns:wpi="http://schemas.microsoft.com/office/word/2010/wordprocessingInk" xmlns:wne="http://schemas.microsoft.com/office/word/2006/wordml" xmlns:wps="http://schemas.microsoft.com/office/word/2010/wordprocessingShape" mc:Ignorable="w14 w15 wp14">
   <w:abstractNum w:abstractNumId="0">
-    <w:nsid w:val="111C060D"/>
+    <w:nsid w:val="04600737"/>
     <w:multiLevelType w:val="multilevel"/>
-    <w:tmpl w:val="8564CF30"/>
+    <w:tmpl w:val="0B4499B4"/>
     <w:lvl w:ilvl="0">
       <w:start w:val="1"/>
       <w:numFmt w:val="bullet"/>
@@ -4014,9 +3887,9 @@
     </w:lvl>
   </w:abstractNum>
   <w:abstractNum w:abstractNumId="1">
-    <w:nsid w:val="13D62879"/>
+    <w:nsid w:val="147163DF"/>
     <w:multiLevelType w:val="multilevel"/>
-    <w:tmpl w:val="C8B2D076"/>
+    <w:tmpl w:val="579A47DC"/>
     <w:lvl w:ilvl="0">
       <w:start w:val="1"/>
       <w:numFmt w:val="bullet"/>
@@ -4127,158 +4000,122 @@
     </w:lvl>
   </w:abstractNum>
   <w:abstractNum w:abstractNumId="2">
-    <w:nsid w:val="1E381293"/>
+    <w:nsid w:val="23A357A7"/>
     <w:multiLevelType w:val="multilevel"/>
-    <w:tmpl w:val="79B0CF32"/>
+    <w:tmpl w:val="EB12DAC2"/>
     <w:lvl w:ilvl="0">
       <w:start w:val="1"/>
       <w:numFmt w:val="bullet"/>
-      <w:lvlText w:val=""/>
-      <w:lvlJc w:val="left"/>
-      <w:pPr>
-        <w:tabs>
-          <w:tab w:val="num" w:pos="720"/>
-        </w:tabs>
-        <w:ind w:left="720" w:hanging="360"/>
-      </w:pPr>
-      <w:rPr>
-        <w:rFonts w:ascii="Symbol" w:hAnsi="Symbol" w:hint="default"/>
-        <w:sz w:val="20"/>
+      <w:lvlText w:val="●"/>
+      <w:lvlJc w:val="left"/>
+      <w:pPr>
+        <w:ind w:left="720" w:firstLine="360"/>
+      </w:pPr>
+      <w:rPr>
+        <w:u w:val="none"/>
       </w:rPr>
     </w:lvl>
     <w:lvl w:ilvl="1">
       <w:start w:val="1"/>
       <w:numFmt w:val="bullet"/>
-      <w:lvlText w:val="o"/>
-      <w:lvlJc w:val="left"/>
-      <w:pPr>
-        <w:tabs>
-          <w:tab w:val="num" w:pos="1440"/>
-        </w:tabs>
-        <w:ind w:left="1440" w:hanging="360"/>
-      </w:pPr>
-      <w:rPr>
-        <w:rFonts w:ascii="Courier New" w:hAnsi="Courier New" w:hint="default"/>
-        <w:sz w:val="20"/>
-      </w:rPr>
-    </w:lvl>
-    <w:lvl w:ilvl="2" w:tentative="1">
-      <w:start w:val="1"/>
-      <w:numFmt w:val="bullet"/>
-      <w:lvlText w:val=""/>
-      <w:lvlJc w:val="left"/>
-      <w:pPr>
-        <w:tabs>
-          <w:tab w:val="num" w:pos="2160"/>
-        </w:tabs>
-        <w:ind w:left="2160" w:hanging="360"/>
-      </w:pPr>
-      <w:rPr>
-        <w:rFonts w:ascii="Wingdings" w:hAnsi="Wingdings" w:hint="default"/>
-        <w:sz w:val="20"/>
-      </w:rPr>
-    </w:lvl>
-    <w:lvl w:ilvl="3" w:tentative="1">
-      <w:start w:val="1"/>
-      <w:numFmt w:val="bullet"/>
-      <w:lvlText w:val=""/>
-      <w:lvlJc w:val="left"/>
-      <w:pPr>
-        <w:tabs>
-          <w:tab w:val="num" w:pos="2880"/>
-        </w:tabs>
-        <w:ind w:left="2880" w:hanging="360"/>
-      </w:pPr>
-      <w:rPr>
-        <w:rFonts w:ascii="Wingdings" w:hAnsi="Wingdings" w:hint="default"/>
-        <w:sz w:val="20"/>
-      </w:rPr>
-    </w:lvl>
-    <w:lvl w:ilvl="4" w:tentative="1">
-      <w:start w:val="1"/>
-      <w:numFmt w:val="bullet"/>
-      <w:lvlText w:val=""/>
-      <w:lvlJc w:val="left"/>
-      <w:pPr>
-        <w:tabs>
-          <w:tab w:val="num" w:pos="3600"/>
-        </w:tabs>
-        <w:ind w:left="3600" w:hanging="360"/>
-      </w:pPr>
-      <w:rPr>
-        <w:rFonts w:ascii="Wingdings" w:hAnsi="Wingdings" w:hint="default"/>
-        <w:sz w:val="20"/>
-      </w:rPr>
-    </w:lvl>
-    <w:lvl w:ilvl="5" w:tentative="1">
-      <w:start w:val="1"/>
-      <w:numFmt w:val="bullet"/>
-      <w:lvlText w:val=""/>
-      <w:lvlJc w:val="left"/>
-      <w:pPr>
-        <w:tabs>
-          <w:tab w:val="num" w:pos="4320"/>
-        </w:tabs>
-        <w:ind w:left="4320" w:hanging="360"/>
-      </w:pPr>
-      <w:rPr>
-        <w:rFonts w:ascii="Wingdings" w:hAnsi="Wingdings" w:hint="default"/>
-        <w:sz w:val="20"/>
-      </w:rPr>
-    </w:lvl>
-    <w:lvl w:ilvl="6" w:tentative="1">
-      <w:start w:val="1"/>
-      <w:numFmt w:val="bullet"/>
-      <w:lvlText w:val=""/>
-      <w:lvlJc w:val="left"/>
-      <w:pPr>
-        <w:tabs>
-          <w:tab w:val="num" w:pos="5040"/>
-        </w:tabs>
-        <w:ind w:left="5040" w:hanging="360"/>
-      </w:pPr>
-      <w:rPr>
-        <w:rFonts w:ascii="Wingdings" w:hAnsi="Wingdings" w:hint="default"/>
-        <w:sz w:val="20"/>
-      </w:rPr>
-    </w:lvl>
-    <w:lvl w:ilvl="7" w:tentative="1">
-      <w:start w:val="1"/>
-      <w:numFmt w:val="bullet"/>
-      <w:lvlText w:val=""/>
-      <w:lvlJc w:val="left"/>
-      <w:pPr>
-        <w:tabs>
-          <w:tab w:val="num" w:pos="5760"/>
-        </w:tabs>
-        <w:ind w:left="5760" w:hanging="360"/>
-      </w:pPr>
-      <w:rPr>
-        <w:rFonts w:ascii="Wingdings" w:hAnsi="Wingdings" w:hint="default"/>
-        <w:sz w:val="20"/>
-      </w:rPr>
-    </w:lvl>
-    <w:lvl w:ilvl="8" w:tentative="1">
-      <w:start w:val="1"/>
-      <w:numFmt w:val="bullet"/>
-      <w:lvlText w:val=""/>
-      <w:lvlJc w:val="left"/>
-      <w:pPr>
-        <w:tabs>
-          <w:tab w:val="num" w:pos="6480"/>
-        </w:tabs>
-        <w:ind w:left="6480" w:hanging="360"/>
-      </w:pPr>
-      <w:rPr>
-        <w:rFonts w:ascii="Wingdings" w:hAnsi="Wingdings" w:hint="default"/>
-        <w:sz w:val="20"/>
+      <w:lvlText w:val="○"/>
+      <w:lvlJc w:val="left"/>
+      <w:pPr>
+        <w:ind w:left="1440" w:firstLine="1080"/>
+      </w:pPr>
+      <w:rPr>
+        <w:u w:val="none"/>
+      </w:rPr>
+    </w:lvl>
+    <w:lvl w:ilvl="2">
+      <w:start w:val="1"/>
+      <w:numFmt w:val="bullet"/>
+      <w:lvlText w:val="■"/>
+      <w:lvlJc w:val="left"/>
+      <w:pPr>
+        <w:ind w:left="2160" w:firstLine="1800"/>
+      </w:pPr>
+      <w:rPr>
+        <w:u w:val="none"/>
+      </w:rPr>
+    </w:lvl>
+    <w:lvl w:ilvl="3">
+      <w:start w:val="1"/>
+      <w:numFmt w:val="bullet"/>
+      <w:lvlText w:val="●"/>
+      <w:lvlJc w:val="left"/>
+      <w:pPr>
+        <w:ind w:left="2880" w:firstLine="2520"/>
+      </w:pPr>
+      <w:rPr>
+        <w:u w:val="none"/>
+      </w:rPr>
+    </w:lvl>
+    <w:lvl w:ilvl="4">
+      <w:start w:val="1"/>
+      <w:numFmt w:val="bullet"/>
+      <w:lvlText w:val="○"/>
+      <w:lvlJc w:val="left"/>
+      <w:pPr>
+        <w:ind w:left="3600" w:firstLine="3240"/>
+      </w:pPr>
+      <w:rPr>
+        <w:u w:val="none"/>
+      </w:rPr>
+    </w:lvl>
+    <w:lvl w:ilvl="5">
+      <w:start w:val="1"/>
+      <w:numFmt w:val="bullet"/>
+      <w:lvlText w:val="■"/>
+      <w:lvlJc w:val="left"/>
+      <w:pPr>
+        <w:ind w:left="4320" w:firstLine="3960"/>
+      </w:pPr>
+      <w:rPr>
+        <w:u w:val="none"/>
+      </w:rPr>
+    </w:lvl>
+    <w:lvl w:ilvl="6">
+      <w:start w:val="1"/>
+      <w:numFmt w:val="bullet"/>
+      <w:lvlText w:val="●"/>
+      <w:lvlJc w:val="left"/>
+      <w:pPr>
+        <w:ind w:left="5040" w:firstLine="4680"/>
+      </w:pPr>
+      <w:rPr>
+        <w:u w:val="none"/>
+      </w:rPr>
+    </w:lvl>
+    <w:lvl w:ilvl="7">
+      <w:start w:val="1"/>
+      <w:numFmt w:val="bullet"/>
+      <w:lvlText w:val="○"/>
+      <w:lvlJc w:val="left"/>
+      <w:pPr>
+        <w:ind w:left="5760" w:firstLine="5400"/>
+      </w:pPr>
+      <w:rPr>
+        <w:u w:val="none"/>
+      </w:rPr>
+    </w:lvl>
+    <w:lvl w:ilvl="8">
+      <w:start w:val="1"/>
+      <w:numFmt w:val="bullet"/>
+      <w:lvlText w:val="■"/>
+      <w:lvlJc w:val="left"/>
+      <w:pPr>
+        <w:ind w:left="6480" w:firstLine="6120"/>
+      </w:pPr>
+      <w:rPr>
+        <w:u w:val="none"/>
       </w:rPr>
     </w:lvl>
   </w:abstractNum>
   <w:abstractNum w:abstractNumId="3">
-    <w:nsid w:val="1EB665CE"/>
+    <w:nsid w:val="29AF6137"/>
     <w:multiLevelType w:val="multilevel"/>
-    <w:tmpl w:val="D8A6D652"/>
+    <w:tmpl w:val="B1A20EA8"/>
     <w:lvl w:ilvl="0">
       <w:start w:val="1"/>
       <w:numFmt w:val="bullet"/>
@@ -4389,9 +4226,9 @@
     </w:lvl>
   </w:abstractNum>
   <w:abstractNum w:abstractNumId="4">
-    <w:nsid w:val="2863161B"/>
+    <w:nsid w:val="2BBB56FC"/>
     <w:multiLevelType w:val="multilevel"/>
-    <w:tmpl w:val="95CA08FE"/>
+    <w:tmpl w:val="7C10DD78"/>
     <w:lvl w:ilvl="0">
       <w:start w:val="1"/>
       <w:numFmt w:val="bullet"/>
@@ -4502,9 +4339,9 @@
     </w:lvl>
   </w:abstractNum>
   <w:abstractNum w:abstractNumId="5">
-    <w:nsid w:val="326A422F"/>
+    <w:nsid w:val="386A6D5D"/>
     <w:multiLevelType w:val="multilevel"/>
-    <w:tmpl w:val="70FE2DC6"/>
+    <w:tmpl w:val="A184DB0A"/>
     <w:lvl w:ilvl="0">
       <w:start w:val="1"/>
       <w:numFmt w:val="bullet"/>
@@ -4615,9 +4452,9 @@
     </w:lvl>
   </w:abstractNum>
   <w:abstractNum w:abstractNumId="6">
-    <w:nsid w:val="35204142"/>
+    <w:nsid w:val="5398364D"/>
     <w:multiLevelType w:val="multilevel"/>
-    <w:tmpl w:val="761806E0"/>
+    <w:tmpl w:val="AA0E734A"/>
     <w:lvl w:ilvl="0">
       <w:start w:val="1"/>
       <w:numFmt w:val="bullet"/>
@@ -4728,9 +4565,9 @@
     </w:lvl>
   </w:abstractNum>
   <w:abstractNum w:abstractNumId="7">
-    <w:nsid w:val="35C042F8"/>
+    <w:nsid w:val="5C334F58"/>
     <w:multiLevelType w:val="multilevel"/>
-    <w:tmpl w:val="A8240C4A"/>
+    <w:tmpl w:val="37008370"/>
     <w:lvl w:ilvl="0">
       <w:start w:val="1"/>
       <w:numFmt w:val="bullet"/>
@@ -4841,9 +4678,9 @@
     </w:lvl>
   </w:abstractNum>
   <w:abstractNum w:abstractNumId="8">
-    <w:nsid w:val="452B481D"/>
+    <w:nsid w:val="70582686"/>
     <w:multiLevelType w:val="multilevel"/>
-    <w:tmpl w:val="9DEC0558"/>
+    <w:tmpl w:val="332A2AE6"/>
     <w:lvl w:ilvl="0">
       <w:start w:val="1"/>
       <w:numFmt w:val="bullet"/>
@@ -4954,9 +4791,9 @@
     </w:lvl>
   </w:abstractNum>
   <w:abstractNum w:abstractNumId="9">
-    <w:nsid w:val="6196069F"/>
+    <w:nsid w:val="767701E1"/>
     <w:multiLevelType w:val="multilevel"/>
-    <w:tmpl w:val="71E4BAD6"/>
+    <w:tmpl w:val="7F4CF482"/>
     <w:lvl w:ilvl="0">
       <w:start w:val="1"/>
       <w:numFmt w:val="bullet"/>
@@ -5067,9 +4904,122 @@
     </w:lvl>
   </w:abstractNum>
   <w:abstractNum w:abstractNumId="10">
-    <w:nsid w:val="764E6474"/>
+    <w:nsid w:val="79C13C69"/>
     <w:multiLevelType w:val="multilevel"/>
-    <w:tmpl w:val="289AEA7C"/>
+    <w:tmpl w:val="6FE65F5A"/>
+    <w:lvl w:ilvl="0">
+      <w:start w:val="1"/>
+      <w:numFmt w:val="bullet"/>
+      <w:lvlText w:val="●"/>
+      <w:lvlJc w:val="left"/>
+      <w:pPr>
+        <w:ind w:left="720" w:firstLine="360"/>
+      </w:pPr>
+      <w:rPr>
+        <w:u w:val="none"/>
+      </w:rPr>
+    </w:lvl>
+    <w:lvl w:ilvl="1">
+      <w:start w:val="1"/>
+      <w:numFmt w:val="bullet"/>
+      <w:lvlText w:val="○"/>
+      <w:lvlJc w:val="left"/>
+      <w:pPr>
+        <w:ind w:left="1440" w:firstLine="1080"/>
+      </w:pPr>
+      <w:rPr>
+        <w:u w:val="none"/>
+      </w:rPr>
+    </w:lvl>
+    <w:lvl w:ilvl="2">
+      <w:start w:val="1"/>
+      <w:numFmt w:val="bullet"/>
+      <w:lvlText w:val="■"/>
+      <w:lvlJc w:val="left"/>
+      <w:pPr>
+        <w:ind w:left="2160" w:firstLine="1800"/>
+      </w:pPr>
+      <w:rPr>
+        <w:u w:val="none"/>
+      </w:rPr>
+    </w:lvl>
+    <w:lvl w:ilvl="3">
+      <w:start w:val="1"/>
+      <w:numFmt w:val="bullet"/>
+      <w:lvlText w:val="●"/>
+      <w:lvlJc w:val="left"/>
+      <w:pPr>
+        <w:ind w:left="2880" w:firstLine="2520"/>
+      </w:pPr>
+      <w:rPr>
+        <w:u w:val="none"/>
+      </w:rPr>
+    </w:lvl>
+    <w:lvl w:ilvl="4">
+      <w:start w:val="1"/>
+      <w:numFmt w:val="bullet"/>
+      <w:lvlText w:val="○"/>
+      <w:lvlJc w:val="left"/>
+      <w:pPr>
+        <w:ind w:left="3600" w:firstLine="3240"/>
+      </w:pPr>
+      <w:rPr>
+        <w:u w:val="none"/>
+      </w:rPr>
+    </w:lvl>
+    <w:lvl w:ilvl="5">
+      <w:start w:val="1"/>
+      <w:numFmt w:val="bullet"/>
+      <w:lvlText w:val="■"/>
+      <w:lvlJc w:val="left"/>
+      <w:pPr>
+        <w:ind w:left="4320" w:firstLine="3960"/>
+      </w:pPr>
+      <w:rPr>
+        <w:u w:val="none"/>
+      </w:rPr>
+    </w:lvl>
+    <w:lvl w:ilvl="6">
+      <w:start w:val="1"/>
+      <w:numFmt w:val="bullet"/>
+      <w:lvlText w:val="●"/>
+      <w:lvlJc w:val="left"/>
+      <w:pPr>
+        <w:ind w:left="5040" w:firstLine="4680"/>
+      </w:pPr>
+      <w:rPr>
+        <w:u w:val="none"/>
+      </w:rPr>
+    </w:lvl>
+    <w:lvl w:ilvl="7">
+      <w:start w:val="1"/>
+      <w:numFmt w:val="bullet"/>
+      <w:lvlText w:val="○"/>
+      <w:lvlJc w:val="left"/>
+      <w:pPr>
+        <w:ind w:left="5760" w:firstLine="5400"/>
+      </w:pPr>
+      <w:rPr>
+        <w:u w:val="none"/>
+      </w:rPr>
+    </w:lvl>
+    <w:lvl w:ilvl="8">
+      <w:start w:val="1"/>
+      <w:numFmt w:val="bullet"/>
+      <w:lvlText w:val="■"/>
+      <w:lvlJc w:val="left"/>
+      <w:pPr>
+        <w:ind w:left="6480" w:firstLine="6120"/>
+      </w:pPr>
+      <w:rPr>
+        <w:u w:val="none"/>
+      </w:rPr>
+    </w:lvl>
+  </w:abstractNum>
+  <w:abstractNum w:abstractNumId="11">
+    <w:nsid w:val="7CB75ABF"/>
+    <w:multiLevelType w:val="multilevel"/>
+    <w:tmpl w:val="474EFEC8"/>
     <w:lvl w:ilvl="0">
       <w:start w:val="1"/>
       <w:numFmt w:val="bullet"/>
@@ -5180,37 +5130,40 @@
     </w:lvl>
   </w:abstractNum>
   <w:num w:numId="1">
-    <w:abstractNumId w:val="4"/>
+    <w:abstractNumId w:val="3"/>
   </w:num>
   <w:num w:numId="2">
     <w:abstractNumId w:val="6"/>
   </w:num>
   <w:num w:numId="3">
-    <w:abstractNumId w:val="0"/>
+    <w:abstractNumId w:val="2"/>
   </w:num>
   <w:num w:numId="4">
     <w:abstractNumId w:val="10"/>
   </w:num>
   <w:num w:numId="5">
-    <w:abstractNumId w:val="3"/>
+    <w:abstractNumId w:val="5"/>
   </w:num>
   <w:num w:numId="6">
-    <w:abstractNumId w:val="8"/>
+    <w:abstractNumId w:val="7"/>
   </w:num>
   <w:num w:numId="7">
-    <w:abstractNumId w:val="5"/>
+    <w:abstractNumId w:val="11"/>
   </w:num>
   <w:num w:numId="8">
-    <w:abstractNumId w:val="7"/>
+    <w:abstractNumId w:val="0"/>
   </w:num>
   <w:num w:numId="9">
+    <w:abstractNumId w:val="1"/>
+  </w:num>
+  <w:num w:numId="10">
+    <w:abstractNumId w:val="4"/>
+  </w:num>
+  <w:num w:numId="11">
     <w:abstractNumId w:val="9"/>
   </w:num>
-  <w:num w:numId="10">
-    <w:abstractNumId w:val="1"/>
-  </w:num>
-  <w:num w:numId="11">
-    <w:abstractNumId w:val="2"/>
+  <w:num w:numId="12">
+    <w:abstractNumId w:val="8"/>
   </w:num>
 </w:numbering>
 </file>
@@ -5773,28 +5726,6 @@
       <w:szCs w:val="30"/>
     </w:rPr>
   </w:style>
-  <w:style w:type="paragraph" w:styleId="NormalWeb">
-    <w:name w:val="Normal (Web)"/>
-    <w:basedOn w:val="Normal"/>
-    <w:uiPriority w:val="99"/>
-    <w:semiHidden/>
-    <w:unhideWhenUsed/>
-    <w:rsid w:val="006341E7"/>
-    <w:pPr>
-      <w:spacing w:before="100" w:beforeAutospacing="1" w:after="100" w:afterAutospacing="1" w:line="240" w:lineRule="auto"/>
-    </w:pPr>
-    <w:rPr>
-      <w:rFonts w:ascii="Times New Roman" w:hAnsi="Times New Roman" w:cs="Times New Roman"/>
-      <w:color w:val="auto"/>
-      <w:sz w:val="24"/>
-      <w:szCs w:val="24"/>
-    </w:rPr>
-  </w:style>
-  <w:style w:type="character" w:customStyle="1" w:styleId="apple-tab-span">
-    <w:name w:val="apple-tab-span"/>
-    <w:basedOn w:val="DefaultParagraphFont"/>
-    <w:rsid w:val="006341E7"/>
-  </w:style>
 </w:styles>
 </file>
 

</xml_diff>

<commit_message>
Updated files from March 25 class
</commit_message>
<xml_diff>
--- a/Class Notes Ongoing.docx
+++ b/Class Notes Ongoing.docx
@@ -1763,7 +1763,7 @@
           <w:noProof/>
         </w:rPr>
         <w:drawing>
-          <wp:inline distT="114300" distB="114300" distL="114300" distR="114300" wp14:anchorId="24512FF3" wp14:editId="59A94881">
+          <wp:inline distT="114300" distB="114300" distL="114300" distR="114300" wp14:anchorId="416DB674" wp14:editId="28FD56AF">
             <wp:extent cx="3938588" cy="1896921"/>
             <wp:effectExtent l="0" t="0" r="0" b="0"/>
             <wp:docPr id="2" name="image04.png"/>
@@ -1814,16 +1814,16 @@
           <w:noProof/>
         </w:rPr>
         <w:drawing>
-          <wp:inline distT="114300" distB="114300" distL="114300" distR="114300" wp14:anchorId="4E4F64CA" wp14:editId="56DA70C0">
+          <wp:inline distT="114300" distB="114300" distL="114300" distR="114300" wp14:anchorId="19F3498C" wp14:editId="25594EC3">
             <wp:extent cx="3976688" cy="1255796"/>
             <wp:effectExtent l="0" t="0" r="0" b="0"/>
-            <wp:docPr id="3" name="image05.png"/>
+            <wp:docPr id="4" name="image08.png"/>
             <wp:cNvGraphicFramePr/>
             <a:graphic xmlns:a="http://schemas.openxmlformats.org/drawingml/2006/main">
               <a:graphicData uri="http://schemas.openxmlformats.org/drawingml/2006/picture">
                 <pic:pic xmlns:pic="http://schemas.openxmlformats.org/drawingml/2006/picture">
                   <pic:nvPicPr>
-                    <pic:cNvPr id="0" name="image05.png"/>
+                    <pic:cNvPr id="0" name="image08.png"/>
                     <pic:cNvPicPr preferRelativeResize="0"/>
                   </pic:nvPicPr>
                   <pic:blipFill>
@@ -3393,7 +3393,7 @@
         </w:rPr>
         <w:lastRenderedPageBreak/>
         <w:drawing>
-          <wp:inline distT="114300" distB="114300" distL="114300" distR="114300" wp14:anchorId="152447A6" wp14:editId="2BDD733D">
+          <wp:inline distT="114300" distB="114300" distL="114300" distR="114300" wp14:anchorId="6E2F4C94" wp14:editId="2799BD62">
             <wp:extent cx="5943600" cy="4889500"/>
             <wp:effectExtent l="0" t="0" r="0" b="0"/>
             <wp:docPr id="1" name="image03.png"/>
@@ -3761,6 +3761,345 @@
       </w:r>
     </w:p>
     <w:p/>
+    <w:p/>
+    <w:p>
+      <w:r>
+        <w:rPr>
+          <w:b/>
+          <w:u w:val="single"/>
+        </w:rPr>
+        <w:t>Week 10 Wednesday</w:t>
+      </w:r>
+    </w:p>
+    <w:p/>
+    <w:p>
+      <w:pPr>
+        <w:numPr>
+          <w:ilvl w:val="0"/>
+          <w:numId w:val="3"/>
+        </w:numPr>
+        <w:ind w:hanging="360"/>
+        <w:contextualSpacing/>
+      </w:pPr>
+      <w:r>
+        <w:t>Website NYTimes used for Missouri pri</w:t>
+      </w:r>
+      <w:r>
+        <w:t xml:space="preserve">mary: </w:t>
+      </w:r>
+      <w:hyperlink r:id="rId15">
+        <w:r>
+          <w:rPr>
+            <w:color w:val="1155CC"/>
+            <w:u w:val="single"/>
+          </w:rPr>
+          <w:t>http://enr.sos.mo.gov/EnrNet/</w:t>
+        </w:r>
+      </w:hyperlink>
+    </w:p>
+    <w:p>
+      <w:pPr>
+        <w:numPr>
+          <w:ilvl w:val="1"/>
+          <w:numId w:val="3"/>
+        </w:numPr>
+        <w:ind w:hanging="360"/>
+        <w:contextualSpacing/>
+      </w:pPr>
+      <w:r>
+        <w:t>Set up a new sublime file, similar to jailscrape.py</w:t>
+      </w:r>
+    </w:p>
+    <w:p>
+      <w:pPr>
+        <w:numPr>
+          <w:ilvl w:val="1"/>
+          <w:numId w:val="3"/>
+        </w:numPr>
+        <w:ind w:hanging="360"/>
+        <w:contextualSpacing/>
+      </w:pPr>
+      <w:r>
+        <w:t>Need three things</w:t>
+      </w:r>
+    </w:p>
+    <w:p>
+      <w:pPr>
+        <w:numPr>
+          <w:ilvl w:val="2"/>
+          <w:numId w:val="3"/>
+        </w:numPr>
+        <w:ind w:hanging="360"/>
+        <w:contextualSpacing/>
+      </w:pPr>
+      <w:r>
+        <w:t>Form itself</w:t>
+      </w:r>
+    </w:p>
+    <w:p>
+      <w:pPr>
+        <w:numPr>
+          <w:ilvl w:val="2"/>
+          <w:numId w:val="3"/>
+        </w:numPr>
+        <w:ind w:hanging="360"/>
+        <w:contextualSpacing/>
+      </w:pPr>
+      <w:r>
+        <w:t>Pieces of form you need to fill out: The drop-down menu (the select tag)</w:t>
+      </w:r>
+    </w:p>
+    <w:p>
+      <w:pPr>
+        <w:numPr>
+          <w:ilvl w:val="2"/>
+          <w:numId w:val="3"/>
+        </w:numPr>
+        <w:ind w:hanging="360"/>
+        <w:contextualSpacing/>
+      </w:pPr>
+      <w:r>
+        <w:t>The submit butto</w:t>
+      </w:r>
+      <w:r>
+        <w:t>n</w:t>
+      </w:r>
+    </w:p>
+    <w:p/>
+    <w:p>
+      <w:r>
+        <w:rPr>
+          <w:b/>
+          <w:u w:val="single"/>
+        </w:rPr>
+        <w:t>Week 10 Friday</w:t>
+      </w:r>
+    </w:p>
+    <w:p/>
+    <w:p>
+      <w:pPr>
+        <w:numPr>
+          <w:ilvl w:val="0"/>
+          <w:numId w:val="3"/>
+        </w:numPr>
+        <w:ind w:hanging="360"/>
+        <w:contextualSpacing/>
+      </w:pPr>
+      <w:r>
+        <w:t>Homework Scraping Assignment (Due Monday, April 11):</w:t>
+      </w:r>
+    </w:p>
+    <w:p>
+      <w:pPr>
+        <w:numPr>
+          <w:ilvl w:val="1"/>
+          <w:numId w:val="3"/>
+        </w:numPr>
+        <w:ind w:hanging="360"/>
+        <w:contextualSpacing/>
+      </w:pPr>
+      <w:r>
+        <w:t>Get results from each county</w:t>
+      </w:r>
+    </w:p>
+    <w:p>
+      <w:pPr>
+        <w:numPr>
+          <w:ilvl w:val="1"/>
+          <w:numId w:val="3"/>
+        </w:numPr>
+        <w:ind w:hanging="360"/>
+        <w:contextualSpacing/>
+      </w:pPr>
+      <w:r>
+        <w:t>Print out only results from candidates who are still active</w:t>
+      </w:r>
+    </w:p>
+    <w:p>
+      <w:pPr>
+        <w:numPr>
+          <w:ilvl w:val="1"/>
+          <w:numId w:val="3"/>
+        </w:numPr>
+        <w:ind w:hanging="360"/>
+        <w:contextualSpacing/>
+      </w:pPr>
+      <w:r>
+        <w:t xml:space="preserve">Print out percent of vote </w:t>
+      </w:r>
+      <w:proofErr w:type="gramStart"/>
+      <w:r>
+        <w:t>reporting  for</w:t>
+      </w:r>
+      <w:proofErr w:type="gramEnd"/>
+      <w:r>
+        <w:t xml:space="preserve"> each person</w:t>
+      </w:r>
+    </w:p>
+    <w:p>
+      <w:pPr>
+        <w:numPr>
+          <w:ilvl w:val="1"/>
+          <w:numId w:val="3"/>
+        </w:numPr>
+        <w:ind w:hanging="360"/>
+        <w:contextualSpacing/>
+      </w:pPr>
+      <w:r>
+        <w:t>Go through second form and get all of the counties (involves a loop)</w:t>
+      </w:r>
+    </w:p>
+    <w:p>
+      <w:pPr>
+        <w:numPr>
+          <w:ilvl w:val="1"/>
+          <w:numId w:val="3"/>
+        </w:numPr>
+        <w:ind w:hanging="360"/>
+        <w:contextualSpacing/>
+      </w:pPr>
+      <w:r>
+        <w:t>Use if/else statements</w:t>
+      </w:r>
+    </w:p>
+    <w:p>
+      <w:pPr>
+        <w:numPr>
+          <w:ilvl w:val="1"/>
+          <w:numId w:val="3"/>
+        </w:numPr>
+        <w:ind w:hanging="360"/>
+        <w:contextualSpacing/>
+      </w:pPr>
+      <w:r>
+        <w:t>Use the scrapeElection.py file</w:t>
+      </w:r>
+    </w:p>
+    <w:p>
+      <w:pPr>
+        <w:numPr>
+          <w:ilvl w:val="1"/>
+          <w:numId w:val="3"/>
+        </w:numPr>
+        <w:ind w:hanging="360"/>
+        <w:contextualSpacing/>
+      </w:pPr>
+      <w:r>
+        <w:t>Chase did this in three minutes…</w:t>
+      </w:r>
+    </w:p>
+    <w:p>
+      <w:pPr>
+        <w:numPr>
+          <w:ilvl w:val="0"/>
+          <w:numId w:val="3"/>
+        </w:numPr>
+        <w:ind w:hanging="360"/>
+        <w:contextualSpacing/>
+      </w:pPr>
+      <w:r>
+        <w:t>My election scraper</w:t>
+      </w:r>
+    </w:p>
+    <w:p>
+      <w:r>
+        <w:rPr>
+          <w:noProof/>
+        </w:rPr>
+        <w:lastRenderedPageBreak/>
+        <w:drawing>
+          <wp:inline distT="114300" distB="114300" distL="114300" distR="114300" wp14:anchorId="50031691" wp14:editId="21859AD6">
+            <wp:extent cx="4594439" cy="4186238"/>
+            <wp:effectExtent l="0" t="0" r="0" b="0"/>
+            <wp:docPr id="3" name="image07.png"/>
+            <wp:cNvGraphicFramePr/>
+            <a:graphic xmlns:a="http://schemas.openxmlformats.org/drawingml/2006/main">
+              <a:graphicData uri="http://schemas.openxmlformats.org/drawingml/2006/picture">
+                <pic:pic xmlns:pic="http://schemas.openxmlformats.org/drawingml/2006/picture">
+                  <pic:nvPicPr>
+                    <pic:cNvPr id="0" name="image07.png"/>
+                    <pic:cNvPicPr preferRelativeResize="0"/>
+                  </pic:nvPicPr>
+                  <pic:blipFill>
+                    <a:blip r:embed="rId16"/>
+                    <a:srcRect/>
+                    <a:stretch>
+                      <a:fillRect/>
+                    </a:stretch>
+                  </pic:blipFill>
+                  <pic:spPr>
+                    <a:xfrm>
+                      <a:off x="0" y="0"/>
+                      <a:ext cx="4594439" cy="4186238"/>
+                    </a:xfrm>
+                    <a:prstGeom prst="rect">
+                      <a:avLst/>
+                    </a:prstGeom>
+                    <a:ln/>
+                  </pic:spPr>
+                </pic:pic>
+              </a:graphicData>
+            </a:graphic>
+          </wp:inline>
+        </w:drawing>
+      </w:r>
+    </w:p>
+    <w:p/>
+    <w:p>
+      <w:pPr>
+        <w:numPr>
+          <w:ilvl w:val="0"/>
+          <w:numId w:val="3"/>
+        </w:numPr>
+        <w:ind w:hanging="360"/>
+        <w:contextualSpacing/>
+      </w:pPr>
+      <w:r>
+        <w:t>Chase’s election scraper</w:t>
+      </w:r>
+    </w:p>
+    <w:p>
+      <w:r>
+        <w:rPr>
+          <w:noProof/>
+        </w:rPr>
+        <w:drawing>
+          <wp:inline distT="114300" distB="114300" distL="114300" distR="114300" wp14:anchorId="1D91B546" wp14:editId="79E3F460">
+            <wp:extent cx="4900613" cy="3150394"/>
+            <wp:effectExtent l="0" t="0" r="0" b="0"/>
+            <wp:docPr id="5" name="image09.png"/>
+            <wp:cNvGraphicFramePr/>
+            <a:graphic xmlns:a="http://schemas.openxmlformats.org/drawingml/2006/main">
+              <a:graphicData uri="http://schemas.openxmlformats.org/drawingml/2006/picture">
+                <pic:pic xmlns:pic="http://schemas.openxmlformats.org/drawingml/2006/picture">
+                  <pic:nvPicPr>
+                    <pic:cNvPr id="0" name="image09.png"/>
+                    <pic:cNvPicPr preferRelativeResize="0"/>
+                  </pic:nvPicPr>
+                  <pic:blipFill>
+                    <a:blip r:embed="rId17"/>
+                    <a:srcRect/>
+                    <a:stretch>
+                      <a:fillRect/>
+                    </a:stretch>
+                  </pic:blipFill>
+                  <pic:spPr>
+                    <a:xfrm>
+                      <a:off x="0" y="0"/>
+                      <a:ext cx="4900613" cy="3150394"/>
+                    </a:xfrm>
+                    <a:prstGeom prst="rect">
+                      <a:avLst/>
+                    </a:prstGeom>
+                    <a:ln/>
+                  </pic:spPr>
+                </pic:pic>
+              </a:graphicData>
+            </a:graphic>
+          </wp:inline>
+        </w:drawing>
+      </w:r>
+    </w:p>
     <w:sectPr>
       <w:pgSz w:w="12240" w:h="15840"/>
       <w:pgMar w:top="1440" w:right="1440" w:bottom="1440" w:left="1440" w:header="720" w:footer="720" w:gutter="0"/>
@@ -3774,9 +4113,9 @@
 <file path=word/numbering.xml><?xml version="1.0" encoding="utf-8"?>
 <w:numbering xmlns:wpc="http://schemas.microsoft.com/office/word/2010/wordprocessingCanvas" xmlns:mo="http://schemas.microsoft.com/office/mac/office/2008/main" xmlns:mc="http://schemas.openxmlformats.org/markup-compatibility/2006" xmlns:mv="urn:schemas-microsoft-com:mac:vml" xmlns:o="urn:schemas-microsoft-com:office:office" xmlns:r="http://schemas.openxmlformats.org/officeDocument/2006/relationships" xmlns:m="http://schemas.openxmlformats.org/officeDocument/2006/math" xmlns:v="urn:schemas-microsoft-com:vml" xmlns:wp14="http://schemas.microsoft.com/office/word/2010/wordprocessingDrawing" xmlns:wp="http://schemas.openxmlformats.org/drawingml/2006/wordprocessingDrawing" xmlns:w10="urn:schemas-microsoft-com:office:word" xmlns:w="http://schemas.openxmlformats.org/wordprocessingml/2006/main" xmlns:w14="http://schemas.microsoft.com/office/word/2010/wordml" xmlns:w15="http://schemas.microsoft.com/office/word/2012/wordml" xmlns:wpg="http://schemas.microsoft.com/office/word/2010/wordprocessingGroup" xmlns:wpi="http://schemas.microsoft.com/office/word/2010/wordprocessingInk" xmlns:wne="http://schemas.microsoft.com/office/word/2006/wordml" xmlns:wps="http://schemas.microsoft.com/office/word/2010/wordprocessingShape" mc:Ignorable="w14 w15 wp14">
   <w:abstractNum w:abstractNumId="0">
-    <w:nsid w:val="04600737"/>
+    <w:nsid w:val="10001300"/>
     <w:multiLevelType w:val="multilevel"/>
-    <w:tmpl w:val="0B4499B4"/>
+    <w:tmpl w:val="42EE0652"/>
     <w:lvl w:ilvl="0">
       <w:start w:val="1"/>
       <w:numFmt w:val="bullet"/>
@@ -3887,9 +4226,9 @@
     </w:lvl>
   </w:abstractNum>
   <w:abstractNum w:abstractNumId="1">
-    <w:nsid w:val="147163DF"/>
+    <w:nsid w:val="189A79F6"/>
     <w:multiLevelType w:val="multilevel"/>
-    <w:tmpl w:val="579A47DC"/>
+    <w:tmpl w:val="2AD23214"/>
     <w:lvl w:ilvl="0">
       <w:start w:val="1"/>
       <w:numFmt w:val="bullet"/>
@@ -4000,9 +4339,9 @@
     </w:lvl>
   </w:abstractNum>
   <w:abstractNum w:abstractNumId="2">
-    <w:nsid w:val="23A357A7"/>
+    <w:nsid w:val="259B6964"/>
     <w:multiLevelType w:val="multilevel"/>
-    <w:tmpl w:val="EB12DAC2"/>
+    <w:tmpl w:val="FE56DC88"/>
     <w:lvl w:ilvl="0">
       <w:start w:val="1"/>
       <w:numFmt w:val="bullet"/>
@@ -4113,9 +4452,9 @@
     </w:lvl>
   </w:abstractNum>
   <w:abstractNum w:abstractNumId="3">
-    <w:nsid w:val="29AF6137"/>
+    <w:nsid w:val="2C7C3BC8"/>
     <w:multiLevelType w:val="multilevel"/>
-    <w:tmpl w:val="B1A20EA8"/>
+    <w:tmpl w:val="66E60284"/>
     <w:lvl w:ilvl="0">
       <w:start w:val="1"/>
       <w:numFmt w:val="bullet"/>
@@ -4226,9 +4565,9 @@
     </w:lvl>
   </w:abstractNum>
   <w:abstractNum w:abstractNumId="4">
-    <w:nsid w:val="2BBB56FC"/>
+    <w:nsid w:val="2F5C1589"/>
     <w:multiLevelType w:val="multilevel"/>
-    <w:tmpl w:val="7C10DD78"/>
+    <w:tmpl w:val="B590FA3E"/>
     <w:lvl w:ilvl="0">
       <w:start w:val="1"/>
       <w:numFmt w:val="bullet"/>
@@ -4339,9 +4678,9 @@
     </w:lvl>
   </w:abstractNum>
   <w:abstractNum w:abstractNumId="5">
-    <w:nsid w:val="386A6D5D"/>
+    <w:nsid w:val="46B31005"/>
     <w:multiLevelType w:val="multilevel"/>
-    <w:tmpl w:val="A184DB0A"/>
+    <w:tmpl w:val="6A12AB82"/>
     <w:lvl w:ilvl="0">
       <w:start w:val="1"/>
       <w:numFmt w:val="bullet"/>
@@ -4452,9 +4791,9 @@
     </w:lvl>
   </w:abstractNum>
   <w:abstractNum w:abstractNumId="6">
-    <w:nsid w:val="5398364D"/>
+    <w:nsid w:val="4D39365B"/>
     <w:multiLevelType w:val="multilevel"/>
-    <w:tmpl w:val="AA0E734A"/>
+    <w:tmpl w:val="EDE0739E"/>
     <w:lvl w:ilvl="0">
       <w:start w:val="1"/>
       <w:numFmt w:val="bullet"/>
@@ -4565,9 +4904,9 @@
     </w:lvl>
   </w:abstractNum>
   <w:abstractNum w:abstractNumId="7">
-    <w:nsid w:val="5C334F58"/>
+    <w:nsid w:val="5B7F6195"/>
     <w:multiLevelType w:val="multilevel"/>
-    <w:tmpl w:val="37008370"/>
+    <w:tmpl w:val="AFC4935A"/>
     <w:lvl w:ilvl="0">
       <w:start w:val="1"/>
       <w:numFmt w:val="bullet"/>
@@ -4678,9 +5017,9 @@
     </w:lvl>
   </w:abstractNum>
   <w:abstractNum w:abstractNumId="8">
-    <w:nsid w:val="70582686"/>
+    <w:nsid w:val="6C176A5E"/>
     <w:multiLevelType w:val="multilevel"/>
-    <w:tmpl w:val="332A2AE6"/>
+    <w:tmpl w:val="EFF0526C"/>
     <w:lvl w:ilvl="0">
       <w:start w:val="1"/>
       <w:numFmt w:val="bullet"/>
@@ -4791,9 +5130,9 @@
     </w:lvl>
   </w:abstractNum>
   <w:abstractNum w:abstractNumId="9">
-    <w:nsid w:val="767701E1"/>
+    <w:nsid w:val="7118679B"/>
     <w:multiLevelType w:val="multilevel"/>
-    <w:tmpl w:val="7F4CF482"/>
+    <w:tmpl w:val="BFD60C16"/>
     <w:lvl w:ilvl="0">
       <w:start w:val="1"/>
       <w:numFmt w:val="bullet"/>
@@ -4904,9 +5243,9 @@
     </w:lvl>
   </w:abstractNum>
   <w:abstractNum w:abstractNumId="10">
-    <w:nsid w:val="79C13C69"/>
+    <w:nsid w:val="74D8487B"/>
     <w:multiLevelType w:val="multilevel"/>
-    <w:tmpl w:val="6FE65F5A"/>
+    <w:tmpl w:val="A382428C"/>
     <w:lvl w:ilvl="0">
       <w:start w:val="1"/>
       <w:numFmt w:val="bullet"/>
@@ -5017,9 +5356,9 @@
     </w:lvl>
   </w:abstractNum>
   <w:abstractNum w:abstractNumId="11">
-    <w:nsid w:val="7CB75ABF"/>
+    <w:nsid w:val="7D377878"/>
     <w:multiLevelType w:val="multilevel"/>
-    <w:tmpl w:val="474EFEC8"/>
+    <w:tmpl w:val="AA6C9CE6"/>
     <w:lvl w:ilvl="0">
       <w:start w:val="1"/>
       <w:numFmt w:val="bullet"/>
@@ -5130,40 +5469,40 @@
     </w:lvl>
   </w:abstractNum>
   <w:num w:numId="1">
-    <w:abstractNumId w:val="3"/>
+    <w:abstractNumId w:val="5"/>
   </w:num>
   <w:num w:numId="2">
+    <w:abstractNumId w:val="1"/>
+  </w:num>
+  <w:num w:numId="3">
     <w:abstractNumId w:val="6"/>
   </w:num>
-  <w:num w:numId="3">
+  <w:num w:numId="4">
+    <w:abstractNumId w:val="11"/>
+  </w:num>
+  <w:num w:numId="5">
+    <w:abstractNumId w:val="7"/>
+  </w:num>
+  <w:num w:numId="6">
     <w:abstractNumId w:val="2"/>
   </w:num>
-  <w:num w:numId="4">
+  <w:num w:numId="7">
+    <w:abstractNumId w:val="8"/>
+  </w:num>
+  <w:num w:numId="8">
+    <w:abstractNumId w:val="4"/>
+  </w:num>
+  <w:num w:numId="9">
     <w:abstractNumId w:val="10"/>
   </w:num>
-  <w:num w:numId="5">
-    <w:abstractNumId w:val="5"/>
-  </w:num>
-  <w:num w:numId="6">
-    <w:abstractNumId w:val="7"/>
-  </w:num>
-  <w:num w:numId="7">
-    <w:abstractNumId w:val="11"/>
-  </w:num>
-  <w:num w:numId="8">
-    <w:abstractNumId w:val="0"/>
-  </w:num>
-  <w:num w:numId="9">
-    <w:abstractNumId w:val="1"/>
-  </w:num>
   <w:num w:numId="10">
-    <w:abstractNumId w:val="4"/>
+    <w:abstractNumId w:val="3"/>
   </w:num>
   <w:num w:numId="11">
     <w:abstractNumId w:val="9"/>
   </w:num>
   <w:num w:numId="12">
-    <w:abstractNumId w:val="8"/>
+    <w:abstractNumId w:val="0"/>
   </w:num>
 </w:numbering>
 </file>

</xml_diff>